<commit_message>
Lesson 96 and 97
Lekcja 96 i 97
</commit_message>
<xml_diff>
--- a/Podstawy Pythona/Notes.docx
+++ b/Podstawy Pythona/Notes.docx
@@ -13421,10 +13421,7 @@
         <w:spacing w:after="0"/>
       </w:pPr>
       <w:r>
-        <w:t>K</w:t>
-      </w:r>
-      <w:r>
-        <w:t xml:space="preserve">orzystamy z pętli for, aby wybrać konkretnych użytkowników                    </w:t>
+        <w:t xml:space="preserve">Korzystamy z pętli for, aby wybrać konkretnych użytkowników                    </w:t>
       </w:r>
     </w:p>
     <w:p>
@@ -13607,8 +13604,1036 @@
     </w:p>
     <w:p>
       <w:pPr>
-        <w:spacing w:after="0"/>
-      </w:pPr>
+        <w:pStyle w:val="Nagwek2"/>
+      </w:pPr>
+      <w:r>
+        <w:t>94. SPOSÓB 2: Pobranie jednocześnie kilku wybranych użytkowników z serwera</w:t>
+      </w:r>
+    </w:p>
+    <w:p>
+      <w:pPr>
+        <w:pStyle w:val="Akapitzlist"/>
+        <w:numPr>
+          <w:ilvl w:val="0"/>
+          <w:numId w:val="28"/>
+        </w:numPr>
+      </w:pPr>
+      <w:r>
+        <w:t>Wygrana wędruje do więcej niż jednego użytkownika, dlatego powinniśmy utworzyć pętle for.</w:t>
+      </w:r>
+    </w:p>
+    <w:p>
+      <w:pPr>
+        <w:pStyle w:val="COD"/>
+      </w:pPr>
+      <w:r>
+        <w:t xml:space="preserve">            for </w:t>
+      </w:r>
+      <w:proofErr w:type="spellStart"/>
+      <w:r>
+        <w:t>userID</w:t>
+      </w:r>
+      <w:proofErr w:type="spellEnd"/>
+      <w:r>
+        <w:t xml:space="preserve"> in </w:t>
+      </w:r>
+      <w:proofErr w:type="spellStart"/>
+      <w:r>
+        <w:t>unsersWithTopCompletedTasks</w:t>
+      </w:r>
+      <w:proofErr w:type="spellEnd"/>
+      <w:r>
+        <w:t>:</w:t>
+      </w:r>
+    </w:p>
+    <w:p>
+      <w:pPr>
+        <w:pStyle w:val="Akapitzlist"/>
+        <w:numPr>
+          <w:ilvl w:val="0"/>
+          <w:numId w:val="28"/>
+        </w:numPr>
+      </w:pPr>
+      <w:r>
+        <w:t xml:space="preserve">Łączymy się  z użytkownikami - podajemy parametry  </w:t>
+      </w:r>
+    </w:p>
+    <w:p>
+      <w:pPr>
+        <w:pStyle w:val="COD"/>
+      </w:pPr>
+      <w:r>
+        <w:t xml:space="preserve"> r = </w:t>
+      </w:r>
+      <w:proofErr w:type="spellStart"/>
+      <w:r>
+        <w:t>requests.get</w:t>
+      </w:r>
+      <w:proofErr w:type="spellEnd"/>
+      <w:r>
+        <w:t xml:space="preserve">("https://jsonplaceholder.typicode.com/users", </w:t>
+      </w:r>
+      <w:proofErr w:type="spellStart"/>
+      <w:r>
+        <w:t>params</w:t>
+      </w:r>
+      <w:proofErr w:type="spellEnd"/>
+      <w:r>
+        <w:t xml:space="preserve"> = "id"+</w:t>
+      </w:r>
+      <w:proofErr w:type="spellStart"/>
+      <w:r>
+        <w:t>str</w:t>
+      </w:r>
+      <w:proofErr w:type="spellEnd"/>
+      <w:r>
+        <w:t>(</w:t>
+      </w:r>
+      <w:proofErr w:type="spellStart"/>
+      <w:r>
+        <w:t>userID</w:t>
+      </w:r>
+      <w:proofErr w:type="spellEnd"/>
+      <w:r>
+        <w:t>))</w:t>
+      </w:r>
+    </w:p>
+    <w:p>
+      <w:pPr>
+        <w:pStyle w:val="Akapitzlist"/>
+        <w:numPr>
+          <w:ilvl w:val="0"/>
+          <w:numId w:val="28"/>
+        </w:numPr>
+      </w:pPr>
+      <w:r>
+        <w:t xml:space="preserve">Zmieniamy format na JSON </w:t>
+      </w:r>
+    </w:p>
+    <w:p>
+      <w:r>
+        <w:t xml:space="preserve">           </w:t>
+      </w:r>
+      <w:proofErr w:type="spellStart"/>
+      <w:r>
+        <w:t>user</w:t>
+      </w:r>
+      <w:proofErr w:type="spellEnd"/>
+      <w:r>
+        <w:t xml:space="preserve"> = </w:t>
+      </w:r>
+      <w:proofErr w:type="spellStart"/>
+      <w:r>
+        <w:t>r.json</w:t>
+      </w:r>
+      <w:proofErr w:type="spellEnd"/>
+    </w:p>
+    <w:p>
+      <w:pPr>
+        <w:pStyle w:val="Akapitzlist"/>
+        <w:numPr>
+          <w:ilvl w:val="0"/>
+          <w:numId w:val="28"/>
+        </w:numPr>
+      </w:pPr>
+      <w:r>
+        <w:t xml:space="preserve">Wręczamy nagrodę </w:t>
+      </w:r>
+    </w:p>
+    <w:p>
+      <w:pPr>
+        <w:pStyle w:val="COD"/>
+      </w:pPr>
+      <w:r>
+        <w:t xml:space="preserve">           </w:t>
+      </w:r>
+      <w:proofErr w:type="spellStart"/>
+      <w:r>
+        <w:t>print</w:t>
+      </w:r>
+      <w:proofErr w:type="spellEnd"/>
+      <w:r>
+        <w:t xml:space="preserve">(“Wręczamy ciasteczko mistrzunia dyscypliny dla użytkownika o imieniu”, </w:t>
+      </w:r>
+      <w:proofErr w:type="spellStart"/>
+      <w:r>
+        <w:t>name</w:t>
+      </w:r>
+      <w:proofErr w:type="spellEnd"/>
+      <w:r>
+        <w:t>)</w:t>
+      </w:r>
+      <w:r>
+        <w:t xml:space="preserve"> </w:t>
+      </w:r>
+    </w:p>
+    <w:p/>
+    <w:p>
+      <w:pPr>
+        <w:pStyle w:val="Nagwek2"/>
+      </w:pPr>
+      <w:r>
+        <w:t>9</w:t>
+      </w:r>
+      <w:r>
+        <w:t>5. SPOSÓB 3: Pobranie jednocześnie kilku wybranych użytkowników z serwera</w:t>
+      </w:r>
+    </w:p>
+    <w:p>
+      <w:r>
+        <w:t xml:space="preserve">Za pomocą </w:t>
+      </w:r>
+      <w:proofErr w:type="spellStart"/>
+      <w:r>
+        <w:t>requests</w:t>
+      </w:r>
+      <w:proofErr w:type="spellEnd"/>
+      <w:r>
+        <w:t xml:space="preserve"> oraz koniunkcji - &amp; możemy pobrać kilka rekordów jednocześnie np. dane użytkowników o numerze id 5 oraz id 10.</w:t>
+      </w:r>
+    </w:p>
+    <w:p>
+      <w:pPr>
+        <w:pStyle w:val="COD"/>
+      </w:pPr>
+      <w:r>
+        <w:t>https://jsonplaceholder.typicode.com/users?id=5&amp;id=10</w:t>
+      </w:r>
+    </w:p>
+    <w:p>
+      <w:r>
+        <w:t>Aby pobrać dane kilku wybranych użytkowników z serwera(bez wpisywania ręcznie ID)</w:t>
+      </w:r>
+    </w:p>
+    <w:p>
+      <w:r>
+        <w:t>Tworzymy funkcje oraz stringa</w:t>
+      </w:r>
+    </w:p>
+    <w:p>
+      <w:pPr>
+        <w:pStyle w:val="COD"/>
+      </w:pPr>
+      <w:r>
+        <w:t xml:space="preserve"> </w:t>
+      </w:r>
+      <w:proofErr w:type="spellStart"/>
+      <w:r>
+        <w:t>def_change_list_into_conj_of_param</w:t>
+      </w:r>
+      <w:proofErr w:type="spellEnd"/>
+      <w:r>
+        <w:t>(</w:t>
+      </w:r>
+      <w:proofErr w:type="spellStart"/>
+      <w:r>
+        <w:t>my_list</w:t>
+      </w:r>
+      <w:proofErr w:type="spellEnd"/>
+      <w:r>
+        <w:t xml:space="preserve">): </w:t>
+      </w:r>
+    </w:p>
+    <w:p>
+      <w:r>
+        <w:t>#zmień listę w połączenie parametrów do przesyłania</w:t>
+      </w:r>
+    </w:p>
+    <w:p>
+      <w:r>
+        <w:t xml:space="preserve">                   (przesyłamy  adres listy)</w:t>
+      </w:r>
+    </w:p>
+    <w:p>
+      <w:pPr>
+        <w:pStyle w:val="COD"/>
+      </w:pPr>
+      <w:r>
+        <w:t xml:space="preserve">          </w:t>
+      </w:r>
+      <w:proofErr w:type="spellStart"/>
+      <w:r>
+        <w:t>conj_param</w:t>
+      </w:r>
+      <w:proofErr w:type="spellEnd"/>
+      <w:r>
+        <w:t xml:space="preserve"> = "id="      </w:t>
+      </w:r>
+    </w:p>
+    <w:p>
+      <w:r>
+        <w:t># tworzymy stringa, który będzie dodawał  “id=”</w:t>
+      </w:r>
+    </w:p>
+    <w:p>
+      <w:r>
+        <w:t>Aby zwrócić wartość w postaci (id=5&amp;id=10)</w:t>
+      </w:r>
+    </w:p>
+    <w:p>
+      <w:r>
+        <w:t>Musimy przejść przez każdy element w liście - tworzymy pętle</w:t>
+      </w:r>
+    </w:p>
+    <w:p>
+      <w:r>
+        <w:t xml:space="preserve">            for </w:t>
+      </w:r>
+      <w:proofErr w:type="spellStart"/>
+      <w:r>
+        <w:t>item</w:t>
+      </w:r>
+      <w:proofErr w:type="spellEnd"/>
+      <w:r>
+        <w:t xml:space="preserve"> in my_list:</w:t>
+      </w:r>
+    </w:p>
+    <w:p>
+      <w:r>
+        <w:t xml:space="preserve">                   </w:t>
+      </w:r>
+      <w:proofErr w:type="spellStart"/>
+      <w:r>
+        <w:t>conj_param</w:t>
+      </w:r>
+      <w:proofErr w:type="spellEnd"/>
+      <w:r>
+        <w:t xml:space="preserve"> += </w:t>
+      </w:r>
+      <w:proofErr w:type="spellStart"/>
+      <w:r>
+        <w:t>str</w:t>
+      </w:r>
+      <w:proofErr w:type="spellEnd"/>
+      <w:r>
+        <w:t>(</w:t>
+      </w:r>
+      <w:proofErr w:type="spellStart"/>
+      <w:r>
+        <w:t>item</w:t>
+      </w:r>
+      <w:proofErr w:type="spellEnd"/>
+      <w:r>
+        <w:t xml:space="preserve">) + "&amp;id="  </w:t>
+      </w:r>
+    </w:p>
+    <w:p>
+      <w:r>
+        <w:t xml:space="preserve"> # ze względu na to, że </w:t>
+      </w:r>
+      <w:proofErr w:type="spellStart"/>
+      <w:r>
+        <w:t>item</w:t>
+      </w:r>
+      <w:proofErr w:type="spellEnd"/>
+      <w:r>
+        <w:t xml:space="preserve"> to liczba musimy dodać przed nim </w:t>
+      </w:r>
+      <w:proofErr w:type="spellStart"/>
+      <w:r>
+        <w:t>str</w:t>
+      </w:r>
+      <w:proofErr w:type="spellEnd"/>
+      <w:r>
+        <w:t xml:space="preserve">   aby można było połączyć </w:t>
+      </w:r>
+      <w:proofErr w:type="spellStart"/>
+      <w:r>
+        <w:t>int</w:t>
+      </w:r>
+      <w:proofErr w:type="spellEnd"/>
+      <w:r>
+        <w:t xml:space="preserve"> ze stringiem</w:t>
+      </w:r>
+    </w:p>
+    <w:p>
+      <w:pPr>
+        <w:pStyle w:val="COD"/>
+      </w:pPr>
+      <w:r>
+        <w:t xml:space="preserve">          return </w:t>
+      </w:r>
+      <w:proofErr w:type="spellStart"/>
+      <w:r>
+        <w:t>conj_param</w:t>
+      </w:r>
+      <w:proofErr w:type="spellEnd"/>
+    </w:p>
+    <w:p>
+      <w:pPr>
+        <w:pStyle w:val="COD"/>
+      </w:pPr>
+      <w:r>
+        <w:t xml:space="preserve"> </w:t>
+      </w:r>
+      <w:proofErr w:type="spellStart"/>
+      <w:r>
+        <w:t>conj_param</w:t>
+      </w:r>
+      <w:proofErr w:type="spellEnd"/>
+      <w:r>
+        <w:t xml:space="preserve"> = </w:t>
+      </w:r>
+      <w:proofErr w:type="spellStart"/>
+      <w:r>
+        <w:t>change_list_into_conj_of_param</w:t>
+      </w:r>
+      <w:proofErr w:type="spellEnd"/>
+      <w:r>
+        <w:t>(</w:t>
+      </w:r>
+      <w:proofErr w:type="spellStart"/>
+      <w:r>
+        <w:t>usersWithTopCompletedTasks</w:t>
+      </w:r>
+      <w:proofErr w:type="spellEnd"/>
+      <w:r>
+        <w:t>)</w:t>
+      </w:r>
+    </w:p>
+    <w:p>
+      <w:pPr>
+        <w:pStyle w:val="COD"/>
+      </w:pPr>
+      <w:r>
+        <w:t xml:space="preserve"> r = </w:t>
+      </w:r>
+      <w:proofErr w:type="spellStart"/>
+      <w:r>
+        <w:t>requests.get</w:t>
+      </w:r>
+      <w:proofErr w:type="spellEnd"/>
+      <w:r>
+        <w:t xml:space="preserve">("https://jsonplaceholder.typicode.com/users", </w:t>
+      </w:r>
+      <w:proofErr w:type="spellStart"/>
+      <w:r>
+        <w:t>params</w:t>
+      </w:r>
+      <w:proofErr w:type="spellEnd"/>
+      <w:r>
+        <w:t>=</w:t>
+      </w:r>
+      <w:proofErr w:type="spellStart"/>
+      <w:r>
+        <w:t>conj_param</w:t>
+      </w:r>
+      <w:proofErr w:type="spellEnd"/>
+      <w:r>
+        <w:t>)</w:t>
+      </w:r>
+    </w:p>
+    <w:p>
+      <w:r>
+        <w:t xml:space="preserve">         # pobieramy dane użytkowników ze strony, parametry</w:t>
+      </w:r>
+    </w:p>
+    <w:p>
+      <w:r>
+        <w:lastRenderedPageBreak/>
+        <w:t xml:space="preserve">              </w:t>
+      </w:r>
+    </w:p>
+    <w:p>
+      <w:pPr>
+        <w:pStyle w:val="COD"/>
+      </w:pPr>
+      <w:r>
+        <w:t xml:space="preserve"> </w:t>
+      </w:r>
+      <w:proofErr w:type="spellStart"/>
+      <w:r>
+        <w:t>user</w:t>
+      </w:r>
+      <w:proofErr w:type="spellEnd"/>
+      <w:r>
+        <w:t xml:space="preserve"> = </w:t>
+      </w:r>
+      <w:proofErr w:type="spellStart"/>
+      <w:r>
+        <w:t>r.json</w:t>
+      </w:r>
+      <w:proofErr w:type="spellEnd"/>
+      <w:r>
+        <w:t xml:space="preserve">()                                             </w:t>
+      </w:r>
+    </w:p>
+    <w:p>
+      <w:r>
+        <w:t xml:space="preserve">    #zmieniamy format   </w:t>
+      </w:r>
+    </w:p>
+    <w:p>
+      <w:pPr>
+        <w:pStyle w:val="COD"/>
+      </w:pPr>
+      <w:r>
+        <w:t xml:space="preserve">        for </w:t>
+      </w:r>
+      <w:proofErr w:type="spellStart"/>
+      <w:r>
+        <w:t>user</w:t>
+      </w:r>
+      <w:proofErr w:type="spellEnd"/>
+      <w:r>
+        <w:t xml:space="preserve"> in </w:t>
+      </w:r>
+      <w:proofErr w:type="spellStart"/>
+      <w:r>
+        <w:t>users</w:t>
+      </w:r>
+      <w:proofErr w:type="spellEnd"/>
+      <w:r>
+        <w:t>:                             #dla każdego użytkownika w użytkownicy</w:t>
+      </w:r>
+    </w:p>
+    <w:p>
+      <w:pPr>
+        <w:pStyle w:val="COD"/>
+      </w:pPr>
+      <w:r>
+        <w:t xml:space="preserve">            </w:t>
+      </w:r>
+      <w:proofErr w:type="spellStart"/>
+      <w:r>
+        <w:t>print</w:t>
+      </w:r>
+      <w:proofErr w:type="spellEnd"/>
+      <w:r>
+        <w:t xml:space="preserve">("Wręczamy ciasteczko mistrzunia użytkownikowi o imieniu: ", </w:t>
+      </w:r>
+      <w:proofErr w:type="spellStart"/>
+      <w:r>
+        <w:t>name</w:t>
+      </w:r>
+      <w:proofErr w:type="spellEnd"/>
+      <w:r>
+        <w:t>)</w:t>
+      </w:r>
+    </w:p>
+    <w:p/>
+    <w:p>
+      <w:pPr>
+        <w:pStyle w:val="Nagwek2"/>
+      </w:pPr>
+      <w:r>
+        <w:t xml:space="preserve">96. </w:t>
+      </w:r>
+      <w:proofErr w:type="spellStart"/>
+      <w:r>
+        <w:t>defaultdict</w:t>
+      </w:r>
+      <w:proofErr w:type="spellEnd"/>
+      <w:r>
+        <w:t xml:space="preserve"> - domyślne wartości dla kluczy w słowniku - praktyczny przykład</w:t>
+      </w:r>
+    </w:p>
+    <w:p>
+      <w:r>
+        <w:t xml:space="preserve">W </w:t>
+      </w:r>
+      <w:proofErr w:type="spellStart"/>
+      <w:r>
+        <w:t>Pythonie</w:t>
+      </w:r>
+      <w:proofErr w:type="spellEnd"/>
+      <w:r>
+        <w:t xml:space="preserve"> w standardowej bibliotece znajduje się moduł </w:t>
+      </w:r>
+      <w:proofErr w:type="spellStart"/>
+      <w:r>
+        <w:t>collections</w:t>
+      </w:r>
+      <w:proofErr w:type="spellEnd"/>
+      <w:r>
+        <w:t xml:space="preserve"> - kolekcja. Posiada on różnego rodzaju kontenery m.in </w:t>
+      </w:r>
+      <w:proofErr w:type="spellStart"/>
+      <w:r>
+        <w:t>defaultdict</w:t>
+      </w:r>
+      <w:proofErr w:type="spellEnd"/>
+      <w:r>
+        <w:t>, czyli słownik który posiada domyślne wartości podstawowe (stosujemy go głównie, gdy chcemy odwołać się do klucza, który nie istnieje)</w:t>
+      </w:r>
+    </w:p>
+    <w:p>
+      <w:r>
+        <w:t>Jak stworzyć domyślny słownik?</w:t>
+      </w:r>
+    </w:p>
+    <w:p>
+      <w:pPr>
+        <w:pStyle w:val="COD"/>
+      </w:pPr>
+      <w:r>
+        <w:t xml:space="preserve">from </w:t>
+      </w:r>
+      <w:proofErr w:type="spellStart"/>
+      <w:r>
+        <w:t>collections</w:t>
+      </w:r>
+      <w:proofErr w:type="spellEnd"/>
+      <w:r>
+        <w:t xml:space="preserve"> import </w:t>
+      </w:r>
+      <w:proofErr w:type="spellStart"/>
+      <w:r>
+        <w:t>defaultdict</w:t>
+      </w:r>
+      <w:proofErr w:type="spellEnd"/>
+      <w:r>
+        <w:t xml:space="preserve">               </w:t>
+      </w:r>
+    </w:p>
+    <w:p>
+      <w:r>
+        <w:t xml:space="preserve">  #Import domyślnego słownika</w:t>
+      </w:r>
+    </w:p>
+    <w:p>
+      <w:pPr>
+        <w:pStyle w:val="COD"/>
+      </w:pPr>
+      <w:r>
+        <w:t xml:space="preserve">a = </w:t>
+      </w:r>
+      <w:proofErr w:type="spellStart"/>
+      <w:r>
+        <w:t>defaultdict</w:t>
+      </w:r>
+      <w:proofErr w:type="spellEnd"/>
+      <w:r>
+        <w:t>(</w:t>
+      </w:r>
+      <w:proofErr w:type="spellStart"/>
+      <w:r>
+        <w:t>int</w:t>
+      </w:r>
+      <w:proofErr w:type="spellEnd"/>
+      <w:r>
+        <w:t xml:space="preserve">)                         </w:t>
+      </w:r>
+    </w:p>
+    <w:p>
+      <w:r>
+        <w:t xml:space="preserve">   #tworzymy domyślny słownik a w ()  podajemy typ domyślnych wartości                                                                              </w:t>
+      </w:r>
+    </w:p>
+    <w:p>
+      <w:pPr>
+        <w:pStyle w:val="COD"/>
+      </w:pPr>
+      <w:proofErr w:type="spellStart"/>
+      <w:r>
+        <w:t>print</w:t>
+      </w:r>
+      <w:proofErr w:type="spellEnd"/>
+      <w:r>
+        <w:t>(a["</w:t>
+      </w:r>
+      <w:proofErr w:type="spellStart"/>
+      <w:r>
+        <w:t>lalala</w:t>
+      </w:r>
+      <w:proofErr w:type="spellEnd"/>
+      <w:r>
+        <w:t xml:space="preserve">"])                                               </w:t>
+      </w:r>
+    </w:p>
+    <w:p>
+      <w:r>
+        <w:t xml:space="preserve">Domyślna wartość dla </w:t>
+      </w:r>
+      <w:proofErr w:type="spellStart"/>
+      <w:r>
+        <w:t>int</w:t>
+      </w:r>
+      <w:proofErr w:type="spellEnd"/>
+      <w:r>
+        <w:t xml:space="preserve"> to 0. Gdy podamy typ </w:t>
+      </w:r>
+      <w:proofErr w:type="spellStart"/>
+      <w:r>
+        <w:t>float</w:t>
+      </w:r>
+      <w:proofErr w:type="spellEnd"/>
+      <w:r>
+        <w:t xml:space="preserve"> - 0.0.</w:t>
+      </w:r>
+    </w:p>
+    <w:p>
+      <w:r>
+        <w:t>Domyślną wartość możemy sprawdzić następująco:</w:t>
+      </w:r>
+    </w:p>
+    <w:p>
+      <w:pPr>
+        <w:pStyle w:val="COD"/>
+      </w:pPr>
+      <w:proofErr w:type="spellStart"/>
+      <w:r>
+        <w:t>print</w:t>
+      </w:r>
+      <w:proofErr w:type="spellEnd"/>
+      <w:r>
+        <w:t>(</w:t>
+      </w:r>
+      <w:proofErr w:type="spellStart"/>
+      <w:r>
+        <w:t>type</w:t>
+      </w:r>
+      <w:proofErr w:type="spellEnd"/>
+      <w:r>
+        <w:t>(a["</w:t>
+      </w:r>
+      <w:proofErr w:type="spellStart"/>
+      <w:r>
+        <w:t>lalala</w:t>
+      </w:r>
+      <w:proofErr w:type="spellEnd"/>
+      <w:r>
+        <w:t xml:space="preserve">"])) </w:t>
+      </w:r>
+    </w:p>
+    <w:p>
+      <w:r>
+        <w:t>Jesteśmy w stanie wytworzyć domyślne wartości, gdy odwołamy się do klucza.</w:t>
+      </w:r>
+    </w:p>
+    <w:p>
+      <w:pPr>
+        <w:pStyle w:val="Nagwek2"/>
+      </w:pPr>
+      <w:r>
+        <w:t xml:space="preserve">a[4] += 1 </w:t>
+      </w:r>
+    </w:p>
+    <w:p>
+      <w:pPr>
+        <w:pStyle w:val="COD"/>
+      </w:pPr>
+      <w:proofErr w:type="spellStart"/>
+      <w:r>
+        <w:t>print</w:t>
+      </w:r>
+      <w:proofErr w:type="spellEnd"/>
+      <w:r>
+        <w:t>(a)</w:t>
+      </w:r>
+    </w:p>
+    <w:p>
+      <w:r>
+        <w:t xml:space="preserve">W powyższym przykładzie odwołujemy się do klucza, który nie istnieje. W </w:t>
+      </w:r>
+      <w:proofErr w:type="spellStart"/>
+      <w:r>
+        <w:t>defaultdict</w:t>
+      </w:r>
+      <w:proofErr w:type="spellEnd"/>
+      <w:r>
+        <w:t xml:space="preserve"> możemy dodawać do domyślnej wartości. </w:t>
+      </w:r>
+    </w:p>
+    <w:p>
+      <w:r>
+        <w:t>Gdybyśmy skorzystali ze zwykłego słownika:</w:t>
+      </w:r>
+    </w:p>
+    <w:p>
+      <w:pPr>
+        <w:pStyle w:val="COD"/>
+      </w:pPr>
+      <w:r>
+        <w:t xml:space="preserve">a = </w:t>
+      </w:r>
+      <w:proofErr w:type="spellStart"/>
+      <w:r>
+        <w:t>dict</w:t>
+      </w:r>
+      <w:proofErr w:type="spellEnd"/>
+      <w:r>
+        <w:t>()</w:t>
+      </w:r>
+    </w:p>
+    <w:p>
+      <w:r>
+        <w:t xml:space="preserve">wystąpi wyjątek. </w:t>
+      </w:r>
+    </w:p>
+    <w:p>
+      <w:r>
+        <w:t xml:space="preserve">Dzięki </w:t>
+      </w:r>
+      <w:proofErr w:type="spellStart"/>
+      <w:r>
+        <w:t>defaultdict</w:t>
+      </w:r>
+      <w:proofErr w:type="spellEnd"/>
+      <w:r>
+        <w:t xml:space="preserve">, nawet gdy odwołamy się do klucza który nie istnieje nasz program będzie działał prawidłowo. </w:t>
+      </w:r>
+    </w:p>
+    <w:p>
+      <w:pPr>
+        <w:pStyle w:val="Nagwek2"/>
+      </w:pPr>
+      <w:r>
+        <w:t xml:space="preserve">97. ĆWICZENIE: Wczytanie szerokości/wysokości obrazka </w:t>
+      </w:r>
+      <w:r>
+        <w:t>–</w:t>
+      </w:r>
+      <w:r>
+        <w:t xml:space="preserve"> biblioteka</w:t>
+      </w:r>
+    </w:p>
+    <w:p>
+      <w:r>
+        <w:t xml:space="preserve">Pobierz szerokość i wysokość obrazka o podanej ścieżce. Wyświetl otrzymane wartości na ekranie. Wykorzystaj bibliotekę </w:t>
+      </w:r>
+      <w:proofErr w:type="spellStart"/>
+      <w:r>
+        <w:t>Pillow</w:t>
+      </w:r>
+      <w:proofErr w:type="spellEnd"/>
+      <w:r>
+        <w:t>, którą możesz znaleźć na pypi.org</w:t>
+      </w:r>
+    </w:p>
+    <w:p>
+      <w:r>
+        <w:t>Wskazówki:</w:t>
+      </w:r>
+    </w:p>
+    <w:p>
+      <w:pPr>
+        <w:pStyle w:val="Akapitzlist"/>
+        <w:numPr>
+          <w:ilvl w:val="0"/>
+          <w:numId w:val="11"/>
+        </w:numPr>
+      </w:pPr>
+      <w:r>
+        <w:t xml:space="preserve">Zainstaluj bibliotekę </w:t>
+      </w:r>
+      <w:proofErr w:type="spellStart"/>
+      <w:r>
+        <w:t>Pillow</w:t>
+      </w:r>
+      <w:proofErr w:type="spellEnd"/>
+      <w:r>
+        <w:t xml:space="preserve"> za pomocą komendy pip </w:t>
+      </w:r>
+      <w:proofErr w:type="spellStart"/>
+      <w:r>
+        <w:t>install</w:t>
+      </w:r>
+      <w:proofErr w:type="spellEnd"/>
+      <w:r>
+        <w:t xml:space="preserve"> </w:t>
+      </w:r>
+      <w:proofErr w:type="spellStart"/>
+      <w:r>
+        <w:t>pillow</w:t>
+      </w:r>
+      <w:proofErr w:type="spellEnd"/>
+    </w:p>
+    <w:p>
+      <w:pPr>
+        <w:pStyle w:val="Akapitzlist"/>
+        <w:numPr>
+          <w:ilvl w:val="0"/>
+          <w:numId w:val="11"/>
+        </w:numPr>
+      </w:pPr>
+      <w:r>
+        <w:t xml:space="preserve">Użyj klasy Image z biblioteki </w:t>
+      </w:r>
+      <w:proofErr w:type="spellStart"/>
+      <w:r>
+        <w:t>Pillow</w:t>
+      </w:r>
+      <w:proofErr w:type="spellEnd"/>
+      <w:r>
+        <w:t xml:space="preserve"> do otwarcia pliku z obrazem</w:t>
+      </w:r>
+    </w:p>
+    <w:p>
+      <w:pPr>
+        <w:pStyle w:val="Akapitzlist"/>
+        <w:numPr>
+          <w:ilvl w:val="0"/>
+          <w:numId w:val="11"/>
+        </w:numPr>
+      </w:pPr>
+      <w:r>
+        <w:lastRenderedPageBreak/>
+        <w:t>Użyj metody size klasy Image, aby pobrać szerokość i wysokość obrazu</w:t>
+      </w:r>
+    </w:p>
+    <w:p/>
+    <w:p>
+      <w:pPr>
+        <w:pStyle w:val="COD"/>
+      </w:pPr>
+      <w:r>
+        <w:t>from PIL import Image</w:t>
+      </w:r>
+    </w:p>
+    <w:p>
+      <w:pPr>
+        <w:pStyle w:val="COD"/>
+      </w:pPr>
+      <w:r>
+        <w:t># Podaj nazwę pliku, który znajduje się w tym samym folderze</w:t>
+      </w:r>
+    </w:p>
+    <w:p>
+      <w:pPr>
+        <w:pStyle w:val="COD"/>
+      </w:pPr>
+      <w:proofErr w:type="spellStart"/>
+      <w:r>
+        <w:t>nazwaPliku</w:t>
+      </w:r>
+      <w:proofErr w:type="spellEnd"/>
+      <w:r>
+        <w:t xml:space="preserve"> = "sample.jpg"</w:t>
+      </w:r>
+    </w:p>
+    <w:p>
+      <w:pPr>
+        <w:pStyle w:val="COD"/>
+      </w:pPr>
+      <w:r>
+        <w:t># Otwórz plik z obrazem</w:t>
+      </w:r>
+    </w:p>
+    <w:p>
+      <w:pPr>
+        <w:pStyle w:val="COD"/>
+      </w:pPr>
+      <w:r>
+        <w:t xml:space="preserve">image = </w:t>
+      </w:r>
+      <w:proofErr w:type="spellStart"/>
+      <w:r>
+        <w:t>Image.open</w:t>
+      </w:r>
+      <w:proofErr w:type="spellEnd"/>
+      <w:r>
+        <w:t>(</w:t>
+      </w:r>
+      <w:proofErr w:type="spellStart"/>
+      <w:r>
+        <w:t>nazwaPliku</w:t>
+      </w:r>
+      <w:proofErr w:type="spellEnd"/>
+      <w:r>
+        <w:t>)</w:t>
+      </w:r>
+    </w:p>
+    <w:p>
+      <w:pPr>
+        <w:pStyle w:val="COD"/>
+      </w:pPr>
+      <w:r>
+        <w:t># Pobierz szerokość i wysokość obrazu</w:t>
+      </w:r>
+    </w:p>
+    <w:p>
+      <w:pPr>
+        <w:pStyle w:val="COD"/>
+      </w:pPr>
+      <w:proofErr w:type="spellStart"/>
+      <w:r>
+        <w:t>width</w:t>
+      </w:r>
+      <w:proofErr w:type="spellEnd"/>
+      <w:r>
+        <w:t xml:space="preserve">, </w:t>
+      </w:r>
+      <w:proofErr w:type="spellStart"/>
+      <w:r>
+        <w:t>height</w:t>
+      </w:r>
+      <w:proofErr w:type="spellEnd"/>
+      <w:r>
+        <w:t xml:space="preserve"> = </w:t>
+      </w:r>
+      <w:proofErr w:type="spellStart"/>
+      <w:r>
+        <w:t>image.size</w:t>
+      </w:r>
+      <w:proofErr w:type="spellEnd"/>
+      <w:r>
+        <w:t xml:space="preserve"> #size zwraca krotkę (szerokość, wysokość)</w:t>
+      </w:r>
+    </w:p>
+    <w:p>
+      <w:pPr>
+        <w:pStyle w:val="COD"/>
+      </w:pPr>
+      <w:r>
+        <w:t># Wyświetl szerokość i wysokość na ekranie</w:t>
+      </w:r>
+    </w:p>
+    <w:p>
+      <w:pPr>
+        <w:pStyle w:val="COD"/>
+      </w:pPr>
+      <w:proofErr w:type="spellStart"/>
+      <w:r>
+        <w:t>print</w:t>
+      </w:r>
+      <w:proofErr w:type="spellEnd"/>
+      <w:r>
+        <w:t xml:space="preserve">("Szerokość obrazka:", </w:t>
+      </w:r>
+      <w:proofErr w:type="spellStart"/>
+      <w:r>
+        <w:t>width</w:t>
+      </w:r>
+      <w:proofErr w:type="spellEnd"/>
+      <w:r>
+        <w:t>)</w:t>
+      </w:r>
+    </w:p>
+    <w:p>
+      <w:pPr>
+        <w:pStyle w:val="COD"/>
+      </w:pPr>
+      <w:proofErr w:type="spellStart"/>
+      <w:r>
+        <w:t>print</w:t>
+      </w:r>
+      <w:proofErr w:type="spellEnd"/>
+      <w:r>
+        <w:t xml:space="preserve">("Wysokość obrazka:", </w:t>
+      </w:r>
+      <w:proofErr w:type="spellStart"/>
+      <w:r>
+        <w:t>height</w:t>
+      </w:r>
+      <w:proofErr w:type="spellEnd"/>
+      <w:r>
+        <w:t>)</w:t>
+      </w:r>
+    </w:p>
+    <w:p/>
+    <w:p/>
+    <w:p/>
+    <w:p>
+      <w:r>
+        <w:t xml:space="preserve">                 </w:t>
+      </w:r>
+    </w:p>
+    <w:p/>
+    <w:p>
+      <w:r>
+        <w:t xml:space="preserve">     </w:t>
+      </w:r>
     </w:p>
     <w:p>
       <w:pPr>
@@ -15817,6 +16842,95 @@
     </w:lvl>
   </w:abstractNum>
   <w:abstractNum w:abstractNumId="16" w15:restartNumberingAfterBreak="0">
+    <w:nsid w:val="3F456B91"/>
+    <w:multiLevelType w:val="hybridMultilevel"/>
+    <w:tmpl w:val="4AD2EA7E"/>
+    <w:lvl w:ilvl="0" w:tplc="0415000F">
+      <w:start w:val="1"/>
+      <w:numFmt w:val="decimal"/>
+      <w:lvlText w:val="%1."/>
+      <w:lvlJc w:val="left"/>
+      <w:pPr>
+        <w:ind w:left="720" w:hanging="360"/>
+      </w:pPr>
+      <w:rPr>
+        <w:rFonts w:hint="default"/>
+      </w:rPr>
+    </w:lvl>
+    <w:lvl w:ilvl="1" w:tplc="04150019" w:tentative="1">
+      <w:start w:val="1"/>
+      <w:numFmt w:val="lowerLetter"/>
+      <w:lvlText w:val="%2."/>
+      <w:lvlJc w:val="left"/>
+      <w:pPr>
+        <w:ind w:left="1440" w:hanging="360"/>
+      </w:pPr>
+    </w:lvl>
+    <w:lvl w:ilvl="2" w:tplc="0415001B" w:tentative="1">
+      <w:start w:val="1"/>
+      <w:numFmt w:val="lowerRoman"/>
+      <w:lvlText w:val="%3."/>
+      <w:lvlJc w:val="right"/>
+      <w:pPr>
+        <w:ind w:left="2160" w:hanging="180"/>
+      </w:pPr>
+    </w:lvl>
+    <w:lvl w:ilvl="3" w:tplc="0415000F" w:tentative="1">
+      <w:start w:val="1"/>
+      <w:numFmt w:val="decimal"/>
+      <w:lvlText w:val="%4."/>
+      <w:lvlJc w:val="left"/>
+      <w:pPr>
+        <w:ind w:left="2880" w:hanging="360"/>
+      </w:pPr>
+    </w:lvl>
+    <w:lvl w:ilvl="4" w:tplc="04150019" w:tentative="1">
+      <w:start w:val="1"/>
+      <w:numFmt w:val="lowerLetter"/>
+      <w:lvlText w:val="%5."/>
+      <w:lvlJc w:val="left"/>
+      <w:pPr>
+        <w:ind w:left="3600" w:hanging="360"/>
+      </w:pPr>
+    </w:lvl>
+    <w:lvl w:ilvl="5" w:tplc="0415001B" w:tentative="1">
+      <w:start w:val="1"/>
+      <w:numFmt w:val="lowerRoman"/>
+      <w:lvlText w:val="%6."/>
+      <w:lvlJc w:val="right"/>
+      <w:pPr>
+        <w:ind w:left="4320" w:hanging="180"/>
+      </w:pPr>
+    </w:lvl>
+    <w:lvl w:ilvl="6" w:tplc="0415000F" w:tentative="1">
+      <w:start w:val="1"/>
+      <w:numFmt w:val="decimal"/>
+      <w:lvlText w:val="%7."/>
+      <w:lvlJc w:val="left"/>
+      <w:pPr>
+        <w:ind w:left="5040" w:hanging="360"/>
+      </w:pPr>
+    </w:lvl>
+    <w:lvl w:ilvl="7" w:tplc="04150019" w:tentative="1">
+      <w:start w:val="1"/>
+      <w:numFmt w:val="lowerLetter"/>
+      <w:lvlText w:val="%8."/>
+      <w:lvlJc w:val="left"/>
+      <w:pPr>
+        <w:ind w:left="5760" w:hanging="360"/>
+      </w:pPr>
+    </w:lvl>
+    <w:lvl w:ilvl="8" w:tplc="0415001B" w:tentative="1">
+      <w:start w:val="1"/>
+      <w:numFmt w:val="lowerRoman"/>
+      <w:lvlText w:val="%9."/>
+      <w:lvlJc w:val="right"/>
+      <w:pPr>
+        <w:ind w:left="6480" w:hanging="180"/>
+      </w:pPr>
+    </w:lvl>
+  </w:abstractNum>
+  <w:abstractNum w:abstractNumId="17" w15:restartNumberingAfterBreak="0">
     <w:nsid w:val="42870361"/>
     <w:multiLevelType w:val="multilevel"/>
     <w:tmpl w:val="A78042FC"/>
@@ -15965,7 +17079,7 @@
       </w:rPr>
     </w:lvl>
   </w:abstractNum>
-  <w:abstractNum w:abstractNumId="17" w15:restartNumberingAfterBreak="0">
+  <w:abstractNum w:abstractNumId="18" w15:restartNumberingAfterBreak="0">
     <w:nsid w:val="56E7341D"/>
     <w:multiLevelType w:val="multilevel"/>
     <w:tmpl w:val="0ED2FA94"/>
@@ -16114,7 +17228,7 @@
       </w:rPr>
     </w:lvl>
   </w:abstractNum>
-  <w:abstractNum w:abstractNumId="18" w15:restartNumberingAfterBreak="0">
+  <w:abstractNum w:abstractNumId="19" w15:restartNumberingAfterBreak="0">
     <w:nsid w:val="5AD5794F"/>
     <w:multiLevelType w:val="multilevel"/>
     <w:tmpl w:val="3A5A19CA"/>
@@ -16263,7 +17377,7 @@
       </w:rPr>
     </w:lvl>
   </w:abstractNum>
-  <w:abstractNum w:abstractNumId="19" w15:restartNumberingAfterBreak="0">
+  <w:abstractNum w:abstractNumId="20" w15:restartNumberingAfterBreak="0">
     <w:nsid w:val="5F5809F6"/>
     <w:multiLevelType w:val="hybridMultilevel"/>
     <w:tmpl w:val="0FF8ED08"/>
@@ -16376,7 +17490,7 @@
       </w:rPr>
     </w:lvl>
   </w:abstractNum>
-  <w:abstractNum w:abstractNumId="20" w15:restartNumberingAfterBreak="0">
+  <w:abstractNum w:abstractNumId="21" w15:restartNumberingAfterBreak="0">
     <w:nsid w:val="64E332C3"/>
     <w:multiLevelType w:val="multilevel"/>
     <w:tmpl w:val="599C31BC"/>
@@ -16525,7 +17639,7 @@
       </w:rPr>
     </w:lvl>
   </w:abstractNum>
-  <w:abstractNum w:abstractNumId="21" w15:restartNumberingAfterBreak="0">
+  <w:abstractNum w:abstractNumId="22" w15:restartNumberingAfterBreak="0">
     <w:nsid w:val="71261516"/>
     <w:multiLevelType w:val="multilevel"/>
     <w:tmpl w:val="376A5D5C"/>
@@ -16674,7 +17788,7 @@
       </w:rPr>
     </w:lvl>
   </w:abstractNum>
-  <w:abstractNum w:abstractNumId="22" w15:restartNumberingAfterBreak="0">
+  <w:abstractNum w:abstractNumId="23" w15:restartNumberingAfterBreak="0">
     <w:nsid w:val="7AC51B36"/>
     <w:multiLevelType w:val="multilevel"/>
     <w:tmpl w:val="18920FBE"/>
@@ -16823,7 +17937,7 @@
       </w:rPr>
     </w:lvl>
   </w:abstractNum>
-  <w:abstractNum w:abstractNumId="23" w15:restartNumberingAfterBreak="0">
+  <w:abstractNum w:abstractNumId="24" w15:restartNumberingAfterBreak="0">
     <w:nsid w:val="7CC72995"/>
     <w:multiLevelType w:val="multilevel"/>
     <w:tmpl w:val="D7545062"/>
@@ -16979,10 +18093,10 @@
     <w:abstractNumId w:val="4"/>
   </w:num>
   <w:num w:numId="3" w16cid:durableId="1348678747">
-    <w:abstractNumId w:val="16"/>
+    <w:abstractNumId w:val="17"/>
   </w:num>
   <w:num w:numId="4" w16cid:durableId="883643579">
-    <w:abstractNumId w:val="20"/>
+    <w:abstractNumId w:val="21"/>
   </w:num>
   <w:num w:numId="5" w16cid:durableId="1585410211">
     <w:abstractNumId w:val="15"/>
@@ -17003,16 +18117,16 @@
     <w:abstractNumId w:val="1"/>
   </w:num>
   <w:num w:numId="11" w16cid:durableId="1955359489">
-    <w:abstractNumId w:val="19"/>
+    <w:abstractNumId w:val="20"/>
   </w:num>
   <w:num w:numId="12" w16cid:durableId="907107566">
-    <w:abstractNumId w:val="17"/>
+    <w:abstractNumId w:val="18"/>
   </w:num>
   <w:num w:numId="13" w16cid:durableId="1725594250">
-    <w:abstractNumId w:val="22"/>
+    <w:abstractNumId w:val="23"/>
   </w:num>
   <w:num w:numId="14" w16cid:durableId="1533231094">
-    <w:abstractNumId w:val="18"/>
+    <w:abstractNumId w:val="19"/>
   </w:num>
   <w:num w:numId="15" w16cid:durableId="208149210">
     <w:abstractNumId w:val="8"/>
@@ -17027,10 +18141,10 @@
     <w:abstractNumId w:val="3"/>
   </w:num>
   <w:num w:numId="19" w16cid:durableId="366952054">
-    <w:abstractNumId w:val="21"/>
+    <w:abstractNumId w:val="22"/>
   </w:num>
   <w:num w:numId="20" w16cid:durableId="281885849">
-    <w:abstractNumId w:val="23"/>
+    <w:abstractNumId w:val="24"/>
   </w:num>
   <w:num w:numId="21" w16cid:durableId="123159773">
     <w:abstractNumId w:val="12"/>
@@ -17080,6 +18194,9 @@
         <w:lvlJc w:val="left"/>
       </w:lvl>
     </w:lvlOverride>
+  </w:num>
+  <w:num w:numId="28" w16cid:durableId="1352221434">
+    <w:abstractNumId w:val="16"/>
   </w:num>
 </w:numbering>
 </file>

</xml_diff>

<commit_message>
Lekcja 99 i 100
Lekcja 99 i 100 otwieranie zakładek z pytaniami z stackoverflow
</commit_message>
<xml_diff>
--- a/Podstawy Pythona/Notes.docx
+++ b/Podstawy Pythona/Notes.docx
@@ -14889,6 +14889,9 @@
       </w:r>
     </w:p>
     <w:p>
+      <w:pPr>
+        <w:pStyle w:val="COD"/>
+      </w:pPr>
       <w:r>
         <w:t xml:space="preserve">        </w:t>
       </w:r>
@@ -14902,6 +14905,9 @@
       </w:r>
     </w:p>
     <w:p>
+      <w:pPr>
+        <w:pStyle w:val="COD"/>
+      </w:pPr>
       <w:r>
         <w:t xml:space="preserve">           "</w:t>
       </w:r>
@@ -14923,6 +14929,9 @@
       </w:r>
     </w:p>
     <w:p>
+      <w:pPr>
+        <w:pStyle w:val="COD"/>
+      </w:pPr>
       <w:r>
         <w:t xml:space="preserve">           "sort" : "</w:t>
       </w:r>
@@ -14936,6 +14945,9 @@
       </w:r>
     </w:p>
     <w:p>
+      <w:pPr>
+        <w:pStyle w:val="COD"/>
+      </w:pPr>
       <w:r>
         <w:t xml:space="preserve">           "order" : "</w:t>
       </w:r>
@@ -14949,6 +14961,9 @@
       </w:r>
     </w:p>
     <w:p>
+      <w:pPr>
+        <w:pStyle w:val="COD"/>
+      </w:pPr>
       <w:r>
         <w:t xml:space="preserve">           "</w:t>
       </w:r>
@@ -14962,6 +14977,9 @@
       </w:r>
     </w:p>
     <w:p>
+      <w:pPr>
+        <w:pStyle w:val="COD"/>
+      </w:pPr>
       <w:r>
         <w:t xml:space="preserve">           "</w:t>
       </w:r>
@@ -14983,11 +15001,17 @@
       </w:r>
     </w:p>
     <w:p>
+      <w:pPr>
+        <w:pStyle w:val="COD"/>
+      </w:pPr>
       <w:r>
         <w:t xml:space="preserve">           "min" : 15</w:t>
       </w:r>
     </w:p>
     <w:p>
+      <w:pPr>
+        <w:pStyle w:val="COD"/>
+      </w:pPr>
       <w:r>
         <w:t xml:space="preserve">        }</w:t>
       </w:r>
@@ -15038,7 +15062,6 @@
     <w:p/>
     <w:p>
       <w:r>
-        <w:lastRenderedPageBreak/>
         <w:t xml:space="preserve"> </w:t>
       </w:r>
     </w:p>
@@ -15046,6 +15069,9 @@
     <w:p/>
     <w:p/>
     <w:p>
+      <w:pPr>
+        <w:pStyle w:val="COD"/>
+      </w:pPr>
       <w:r>
         <w:t xml:space="preserve">     </w:t>
       </w:r>
@@ -15059,6 +15085,9 @@
       </w:r>
     </w:p>
     <w:p>
+      <w:pPr>
+        <w:pStyle w:val="COD"/>
+      </w:pPr>
       <w:r>
         <w:t xml:space="preserve">         </w:t>
       </w:r>
@@ -15080,6 +15109,9 @@
       </w:r>
     </w:p>
     <w:p>
+      <w:pPr>
+        <w:pStyle w:val="COD"/>
+      </w:pPr>
       <w:r>
         <w:t xml:space="preserve">     </w:t>
       </w:r>
@@ -15101,6 +15133,9 @@
       </w:r>
     </w:p>
     <w:p>
+      <w:pPr>
+        <w:pStyle w:val="COD"/>
+      </w:pPr>
       <w:r>
         <w:t xml:space="preserve">         </w:t>
       </w:r>
@@ -15114,6 +15149,9 @@
       </w:r>
     </w:p>
     <w:p>
+      <w:pPr>
+        <w:pStyle w:val="COD"/>
+      </w:pPr>
       <w:r>
         <w:t xml:space="preserve">     </w:t>
       </w:r>
@@ -15127,6 +15165,9 @@
       </w:r>
     </w:p>
     <w:p>
+      <w:pPr>
+        <w:pStyle w:val="COD"/>
+      </w:pPr>
       <w:r>
         <w:t xml:space="preserve">         </w:t>
       </w:r>
@@ -15145,16 +15186,310 @@
       <w:proofErr w:type="spellEnd"/>
       <w:r>
         <w:t>)</w:t>
+      </w:r>
+    </w:p>
+    <w:p>
+      <w:r>
+        <w:t xml:space="preserve">Dane, które zostały przesortowane powyżej możemy od tego momentu przetwarzać i odwoływać się do otrzymanych wyników. </w:t>
+      </w:r>
+    </w:p>
+    <w:p>
+      <w:pPr>
+        <w:pStyle w:val="Nagwek2"/>
+      </w:pPr>
+      <w:r>
+        <w:t xml:space="preserve">100. Otwieranie stron bezpośrednio ze skryptu </w:t>
+      </w:r>
+      <w:proofErr w:type="spellStart"/>
+      <w:r>
+        <w:t>Python</w:t>
+      </w:r>
+      <w:proofErr w:type="spellEnd"/>
+      <w:r>
+        <w:t xml:space="preserve"> </w:t>
+      </w:r>
+      <w:r>
+        <w:t>–</w:t>
+      </w:r>
+      <w:r>
+        <w:t xml:space="preserve"> </w:t>
+      </w:r>
+      <w:proofErr w:type="spellStart"/>
+      <w:r>
+        <w:t>webbrowser</w:t>
+      </w:r>
+      <w:proofErr w:type="spellEnd"/>
+    </w:p>
+    <w:p>
+      <w:r>
+        <w:t xml:space="preserve">Chcemy,, aby przeglądarka automatycznie otworzyła stronę. </w:t>
+      </w:r>
+    </w:p>
+    <w:p>
+      <w:r>
+        <w:t xml:space="preserve">Pierwszym krokiem, będzie otwarcie przeglądarki i wysłanie w linku zapytań z poprzedniego zadania. </w:t>
+      </w:r>
+    </w:p>
+    <w:p>
+      <w:r>
+        <w:t xml:space="preserve">Gdy dostaniesz się do </w:t>
+      </w:r>
+      <w:proofErr w:type="spellStart"/>
+      <w:r>
+        <w:t>items</w:t>
+      </w:r>
+      <w:proofErr w:type="spellEnd"/>
+      <w:r>
+        <w:t>, masz możliwość przetwarzania tego co Cię interesuje (link)</w:t>
+      </w:r>
+    </w:p>
+    <w:p>
+      <w:pPr>
+        <w:pStyle w:val="COD"/>
+      </w:pPr>
+      <w:proofErr w:type="spellStart"/>
+      <w:r>
+        <w:t>else</w:t>
+      </w:r>
+      <w:proofErr w:type="spellEnd"/>
+      <w:r>
+        <w:t>:</w:t>
+      </w:r>
+    </w:p>
+    <w:p>
+      <w:pPr>
+        <w:pStyle w:val="COD"/>
+      </w:pPr>
+      <w:r>
+        <w:t xml:space="preserve">       for </w:t>
+      </w:r>
+      <w:proofErr w:type="spellStart"/>
+      <w:r>
+        <w:t>question</w:t>
+      </w:r>
+      <w:proofErr w:type="spellEnd"/>
+      <w:r>
+        <w:t xml:space="preserve"> in </w:t>
+      </w:r>
+      <w:proofErr w:type="spellStart"/>
+      <w:r>
+        <w:t>questions</w:t>
+      </w:r>
+      <w:proofErr w:type="spellEnd"/>
+      <w:r>
+        <w:t>["</w:t>
+      </w:r>
+      <w:proofErr w:type="spellStart"/>
+      <w:r>
+        <w:t>items</w:t>
+      </w:r>
+      <w:proofErr w:type="spellEnd"/>
+      <w:r>
+        <w:t>"]:</w:t>
+      </w:r>
+    </w:p>
+    <w:p>
+      <w:pPr>
+        <w:pStyle w:val="COD"/>
+      </w:pPr>
+      <w:r>
+        <w:t xml:space="preserve">           </w:t>
+      </w:r>
+      <w:proofErr w:type="spellStart"/>
+      <w:r>
+        <w:t>pprint.pprint</w:t>
+      </w:r>
+      <w:proofErr w:type="spellEnd"/>
+      <w:r>
+        <w:t>(</w:t>
+      </w:r>
+      <w:proofErr w:type="spellStart"/>
+      <w:r>
+        <w:t>question</w:t>
+      </w:r>
+      <w:proofErr w:type="spellEnd"/>
+      <w:r>
+        <w:t>)</w:t>
+      </w:r>
+    </w:p>
+    <w:p>
+      <w:r>
+        <w:t xml:space="preserve">Gdy już znajdujesz się w </w:t>
+      </w:r>
+      <w:proofErr w:type="spellStart"/>
+      <w:r>
+        <w:t>questions</w:t>
+      </w:r>
+      <w:proofErr w:type="spellEnd"/>
+      <w:r>
+        <w:t xml:space="preserve"> możesz bezpośrednio odwoływać się do tych kluczy przy pomocy kwadratowych nawiasów. </w:t>
+      </w:r>
+    </w:p>
+    <w:p>
+      <w:pPr>
+        <w:pStyle w:val="COD"/>
+      </w:pPr>
+      <w:proofErr w:type="spellStart"/>
+      <w:r>
+        <w:t>else</w:t>
+      </w:r>
+      <w:proofErr w:type="spellEnd"/>
+      <w:r>
+        <w:t>:</w:t>
+      </w:r>
+    </w:p>
+    <w:p>
+      <w:pPr>
+        <w:pStyle w:val="COD"/>
+      </w:pPr>
+      <w:r>
+        <w:t xml:space="preserve">       for </w:t>
+      </w:r>
+      <w:proofErr w:type="spellStart"/>
+      <w:r>
+        <w:t>question</w:t>
+      </w:r>
+      <w:proofErr w:type="spellEnd"/>
+      <w:r>
+        <w:t xml:space="preserve"> in </w:t>
+      </w:r>
+      <w:proofErr w:type="spellStart"/>
+      <w:r>
+        <w:t>questions</w:t>
+      </w:r>
+      <w:proofErr w:type="spellEnd"/>
+      <w:r>
+        <w:t>["</w:t>
+      </w:r>
+      <w:proofErr w:type="spellStart"/>
+      <w:r>
+        <w:t>items</w:t>
+      </w:r>
+      <w:proofErr w:type="spellEnd"/>
+      <w:r>
+        <w:t>"]:</w:t>
+      </w:r>
+    </w:p>
+    <w:p>
+      <w:pPr>
+        <w:pStyle w:val="COD"/>
+      </w:pPr>
+      <w:r>
+        <w:t xml:space="preserve">           </w:t>
+      </w:r>
+      <w:proofErr w:type="spellStart"/>
+      <w:r>
+        <w:t>pprint.pprint</w:t>
+      </w:r>
+      <w:proofErr w:type="spellEnd"/>
+      <w:r>
+        <w:t>(</w:t>
+      </w:r>
+      <w:proofErr w:type="spellStart"/>
+      <w:r>
+        <w:t>question</w:t>
+      </w:r>
+      <w:proofErr w:type="spellEnd"/>
+      <w:r>
+        <w:t>["link"])</w:t>
+      </w:r>
+    </w:p>
+    <w:p>
+      <w:r>
+        <w:t>Po wywołaniu tego kodu zostaną wypisane wszystkie linki.</w:t>
+      </w:r>
+    </w:p>
+    <w:p>
+      <w:r>
+        <w:t xml:space="preserve">Aby linki, które zostały wypisane otworzyły się automatycznie w Twojej przeglądarce skorzystaj z modułu </w:t>
+      </w:r>
+      <w:proofErr w:type="spellStart"/>
+      <w:r>
+        <w:t>webbrowser</w:t>
+      </w:r>
+      <w:proofErr w:type="spellEnd"/>
+      <w:r>
+        <w:t xml:space="preserve"> - moduł ten posiada metody m.in </w:t>
+      </w:r>
+    </w:p>
+    <w:p>
+      <w:pPr>
+        <w:pStyle w:val="COD"/>
+      </w:pPr>
+      <w:proofErr w:type="spellStart"/>
+      <w:r>
+        <w:t>webbrowser.open_new_tab</w:t>
+      </w:r>
+      <w:proofErr w:type="spellEnd"/>
+      <w:r>
+        <w:t xml:space="preserve">               #otwórz nową zakładkę. </w:t>
+      </w:r>
+    </w:p>
+    <w:p>
+      <w:r>
+        <w:t xml:space="preserve">Aby go uruchomić zacznij od importowania </w:t>
+      </w:r>
+    </w:p>
+    <w:p>
+      <w:pPr>
+        <w:pStyle w:val="COD"/>
+      </w:pPr>
+      <w:r>
+        <w:t xml:space="preserve">import </w:t>
+      </w:r>
+      <w:proofErr w:type="spellStart"/>
+      <w:r>
+        <w:t>webbrowser</w:t>
+      </w:r>
+      <w:proofErr w:type="spellEnd"/>
+    </w:p>
+    <w:p>
+      <w:r>
+        <w:t xml:space="preserve">natomiast w </w:t>
+      </w:r>
+      <w:proofErr w:type="spellStart"/>
+      <w:r>
+        <w:t>else</w:t>
+      </w:r>
+      <w:proofErr w:type="spellEnd"/>
+      <w:r>
+        <w:t xml:space="preserve"> wpisz</w:t>
+      </w:r>
+    </w:p>
+    <w:p>
+      <w:pPr>
+        <w:pStyle w:val="COD"/>
+      </w:pPr>
+      <w:r>
+        <w:t xml:space="preserve"> </w:t>
+      </w:r>
+      <w:proofErr w:type="spellStart"/>
+      <w:r>
+        <w:t>webbrowser.open_new_tab</w:t>
+      </w:r>
+      <w:proofErr w:type="spellEnd"/>
+      <w:r>
+        <w:t>(</w:t>
+      </w:r>
+      <w:proofErr w:type="spellStart"/>
+      <w:r>
+        <w:t>question</w:t>
+      </w:r>
+      <w:proofErr w:type="spellEnd"/>
+      <w:r>
+        <w:t>["link"])</w:t>
+      </w:r>
+    </w:p>
+    <w:p>
+      <w:r>
+        <w:t xml:space="preserve">a Twoje strony zostaną uruchomione automatycznie w Twojej domyślnej przeglądarce. </w:t>
       </w:r>
     </w:p>
     <w:p/>
     <w:p/>
     <w:p/>
-    <w:p>
-      <w:r>
-        <w:t xml:space="preserve">Dane, które zostały przesortowane powyżej możemy od tego momentu przetwarzać i odwoływać się do otrzymanych wyników. </w:t>
-      </w:r>
-    </w:p>
+    <w:p/>
+    <w:p/>
     <w:p/>
     <w:p/>
     <w:p/>

</xml_diff>

<commit_message>
lekcja 102 fakty o kotach
</commit_message>
<xml_diff>
--- a/Podstawy Pythona/Notes.docx
+++ b/Podstawy Pythona/Notes.docx
@@ -16001,6 +16001,630 @@
         <w:lastRenderedPageBreak/>
         <w:t xml:space="preserve">Po odpaleniu tego kodu wszystkie strony z ostatniego tygodnia otworzą się automatycznie w Twojej domyślnej przeglądarce. </w:t>
       </w:r>
+    </w:p>
+    <w:p>
+      <w:pPr>
+        <w:pStyle w:val="Nagwek2"/>
+      </w:pPr>
+      <w:r>
+        <w:t>102. ĆWICZENIE: Fakty o kotach</w:t>
+      </w:r>
+    </w:p>
+    <w:p>
+      <w:r>
+        <w:t xml:space="preserve">Trening tematu obsługa zewnętrznych API na przykładzie faktów o kotach na </w:t>
+      </w:r>
+      <w:proofErr w:type="spellStart"/>
+      <w:r>
+        <w:t>api</w:t>
+      </w:r>
+      <w:proofErr w:type="spellEnd"/>
+      <w:r>
+        <w:t xml:space="preserve"> </w:t>
+      </w:r>
+      <w:proofErr w:type="spellStart"/>
+      <w:r>
+        <w:t>cats</w:t>
+      </w:r>
+      <w:proofErr w:type="spellEnd"/>
+      <w:r>
+        <w:t>.</w:t>
+      </w:r>
+    </w:p>
+    <w:p>
+      <w:r>
+        <w:t xml:space="preserve">Wejdź w zakładkę API </w:t>
+      </w:r>
+      <w:proofErr w:type="spellStart"/>
+      <w:r>
+        <w:t>Documentation</w:t>
+      </w:r>
+      <w:proofErr w:type="spellEnd"/>
+      <w:r>
+        <w:t xml:space="preserve"> &gt;&gt; Start developing! (rozpocznij projektowanie) </w:t>
+      </w:r>
+    </w:p>
+    <w:p>
+      <w:r>
+        <w:t xml:space="preserve">Na otworzonej stronie jest podany Base URL, czyli link skąd masz rozpoczynać swoją pracę jeśli chcesz łączyć się z </w:t>
+      </w:r>
+      <w:proofErr w:type="spellStart"/>
+      <w:r>
+        <w:t>endpoint`ami</w:t>
+      </w:r>
+      <w:proofErr w:type="spellEnd"/>
+      <w:r>
+        <w:t xml:space="preserve"> (</w:t>
+      </w:r>
+      <w:proofErr w:type="spellStart"/>
+      <w:r>
+        <w:t>endpoints</w:t>
+      </w:r>
+      <w:proofErr w:type="spellEnd"/>
+      <w:r>
+        <w:t xml:space="preserve"> - czyli miejsca skąd możesz pobrać dane)</w:t>
+      </w:r>
+    </w:p>
+    <w:p>
+      <w:r>
+        <w:t xml:space="preserve">W faktach o kotach są </w:t>
+      </w:r>
+      <w:proofErr w:type="spellStart"/>
+      <w:r>
+        <w:t>edpoint`y</w:t>
+      </w:r>
+      <w:proofErr w:type="spellEnd"/>
+      <w:r>
+        <w:t xml:space="preserve"> :</w:t>
+      </w:r>
+    </w:p>
+    <w:p>
+      <w:r>
+        <w:t>/</w:t>
+      </w:r>
+      <w:proofErr w:type="spellStart"/>
+      <w:r>
+        <w:t>facts</w:t>
+      </w:r>
+      <w:proofErr w:type="spellEnd"/>
+      <w:r>
+        <w:t xml:space="preserve"> - fakty, które dotyczą kotów</w:t>
+      </w:r>
+    </w:p>
+    <w:p>
+      <w:r>
+        <w:t>/</w:t>
+      </w:r>
+      <w:proofErr w:type="spellStart"/>
+      <w:r>
+        <w:t>users</w:t>
+      </w:r>
+      <w:proofErr w:type="spellEnd"/>
+      <w:r>
+        <w:t xml:space="preserve"> - użytkownicy, którzy dodali fakty </w:t>
+      </w:r>
+    </w:p>
+    <w:p>
+      <w:r>
+        <w:t>Skopiuj link Base URL i wklej go do swojej przeglądarki</w:t>
+      </w:r>
+    </w:p>
+    <w:p>
+      <w:r>
+        <w:t xml:space="preserve"> </w:t>
+      </w:r>
+      <w:hyperlink r:id="rId6" w:history="1">
+        <w:r>
+          <w:rPr>
+            <w:rStyle w:val="Hipercze"/>
+          </w:rPr>
+          <w:t>https://cat-fact.herokuapp.com/facts</w:t>
+        </w:r>
+      </w:hyperlink>
+    </w:p>
+    <w:p>
+      <w:r>
+        <w:t xml:space="preserve">Po wejściu w zakładkę </w:t>
+      </w:r>
+      <w:proofErr w:type="spellStart"/>
+      <w:r>
+        <w:t>facts</w:t>
+      </w:r>
+      <w:proofErr w:type="spellEnd"/>
+      <w:r>
+        <w:t xml:space="preserve"> masz możliwość odwołania się do następnych </w:t>
+      </w:r>
+      <w:proofErr w:type="spellStart"/>
+      <w:r>
+        <w:t>endpoint`ów</w:t>
+      </w:r>
+      <w:proofErr w:type="spellEnd"/>
+      <w:r>
+        <w:t>.</w:t>
+      </w:r>
+    </w:p>
+    <w:p>
+      <w:r>
+        <w:t>Masz m.in możliwość zmiany parametrów dla losowych faktów o kotach, czyli odwołania</w:t>
+      </w:r>
+      <w:r>
+        <w:t xml:space="preserve"> </w:t>
+      </w:r>
+      <w:r>
+        <w:t xml:space="preserve">się do </w:t>
+      </w:r>
+      <w:proofErr w:type="spellStart"/>
+      <w:r>
+        <w:t>random</w:t>
+      </w:r>
+      <w:proofErr w:type="spellEnd"/>
+      <w:r>
+        <w:t>.</w:t>
+      </w:r>
+    </w:p>
+    <w:p>
+      <w:hyperlink r:id="rId7" w:history="1">
+        <w:r>
+          <w:rPr>
+            <w:rStyle w:val="Hipercze"/>
+          </w:rPr>
+          <w:t>https://cat-fact.herokuapp.com/facts/random</w:t>
+        </w:r>
+      </w:hyperlink>
+    </w:p>
+    <w:p>
+      <w:r>
+        <w:t>Po otwarciu tego linku zauważysz, że tekst zmienia się za każdym razem gdy odświeżysz stronę, czyli jesteś w stanie otrzymać losowy fakt o kocie.</w:t>
+      </w:r>
+    </w:p>
+    <w:p>
+      <w:r>
+        <w:t xml:space="preserve">Jeśli chcesz wybrać więcej niż jeden fakt za jednym razem skorzystaj z Query </w:t>
+      </w:r>
+      <w:proofErr w:type="spellStart"/>
+      <w:r>
+        <w:t>parameters</w:t>
+      </w:r>
+      <w:proofErr w:type="spellEnd"/>
+      <w:r>
+        <w:t xml:space="preserve"> o nazwie </w:t>
+      </w:r>
+      <w:proofErr w:type="spellStart"/>
+      <w:r>
+        <w:t>amount</w:t>
+      </w:r>
+      <w:proofErr w:type="spellEnd"/>
+      <w:r>
+        <w:t xml:space="preserve">(z </w:t>
+      </w:r>
+      <w:proofErr w:type="spellStart"/>
+      <w:r>
+        <w:t>ang.ilość</w:t>
+      </w:r>
+      <w:proofErr w:type="spellEnd"/>
+      <w:r>
+        <w:t>).</w:t>
+      </w:r>
+    </w:p>
+    <w:p>
+      <w:hyperlink r:id="rId8" w:history="1">
+        <w:r>
+          <w:rPr>
+            <w:rStyle w:val="Hipercze"/>
+          </w:rPr>
+          <w:t>https://cat-fact.herokuapp.com/facts/random?amount=10</w:t>
+        </w:r>
+      </w:hyperlink>
+    </w:p>
+    <w:p>
+      <w:r>
+        <w:t>Otrzymasz 10 losowych faktów o kotach.</w:t>
+      </w:r>
+    </w:p>
+    <w:p>
+      <w:r>
+        <w:t xml:space="preserve">Aby sprawdzić to w </w:t>
+      </w:r>
+      <w:proofErr w:type="spellStart"/>
+      <w:r>
+        <w:t>Python</w:t>
+      </w:r>
+      <w:proofErr w:type="spellEnd"/>
+      <w:r>
+        <w:t xml:space="preserve"> piszemy kod:</w:t>
+      </w:r>
+    </w:p>
+    <w:p>
+      <w:pPr>
+        <w:pStyle w:val="COD"/>
+      </w:pPr>
+      <w:r>
+        <w:t xml:space="preserve">import </w:t>
+      </w:r>
+      <w:proofErr w:type="spellStart"/>
+      <w:r>
+        <w:t>requests</w:t>
+      </w:r>
+      <w:proofErr w:type="spellEnd"/>
+    </w:p>
+    <w:p>
+      <w:pPr>
+        <w:pStyle w:val="COD"/>
+      </w:pPr>
+      <w:r>
+        <w:t xml:space="preserve">import </w:t>
+      </w:r>
+      <w:proofErr w:type="spellStart"/>
+      <w:r>
+        <w:t>json</w:t>
+      </w:r>
+      <w:proofErr w:type="spellEnd"/>
+    </w:p>
+    <w:p>
+      <w:pPr>
+        <w:pStyle w:val="COD"/>
+      </w:pPr>
+      <w:r>
+        <w:t xml:space="preserve">import </w:t>
+      </w:r>
+      <w:proofErr w:type="spellStart"/>
+      <w:r>
+        <w:t>webbrowser</w:t>
+      </w:r>
+      <w:proofErr w:type="spellEnd"/>
+    </w:p>
+    <w:p>
+      <w:pPr>
+        <w:pStyle w:val="COD"/>
+      </w:pPr>
+      <w:r>
+        <w:t xml:space="preserve">from </w:t>
+      </w:r>
+      <w:proofErr w:type="spellStart"/>
+      <w:r>
+        <w:t>pprint</w:t>
+      </w:r>
+      <w:proofErr w:type="spellEnd"/>
+      <w:r>
+        <w:t xml:space="preserve"> import </w:t>
+      </w:r>
+      <w:proofErr w:type="spellStart"/>
+      <w:r>
+        <w:t>pprint</w:t>
+      </w:r>
+      <w:proofErr w:type="spellEnd"/>
+    </w:p>
+    <w:p>
+      <w:pPr>
+        <w:pStyle w:val="COD"/>
+      </w:pPr>
+    </w:p>
+    <w:p>
+      <w:pPr>
+        <w:pStyle w:val="COD"/>
+      </w:pPr>
+      <w:proofErr w:type="spellStart"/>
+      <w:r>
+        <w:t>params</w:t>
+      </w:r>
+      <w:proofErr w:type="spellEnd"/>
+      <w:r>
+        <w:t xml:space="preserve"> = {</w:t>
+      </w:r>
+    </w:p>
+    <w:p>
+      <w:pPr>
+        <w:pStyle w:val="COD"/>
+      </w:pPr>
+      <w:r>
+        <w:t xml:space="preserve">    "</w:t>
+      </w:r>
+      <w:proofErr w:type="spellStart"/>
+      <w:r>
+        <w:t>amount</w:t>
+      </w:r>
+      <w:proofErr w:type="spellEnd"/>
+      <w:r>
+        <w:t>": 10</w:t>
+      </w:r>
+    </w:p>
+    <w:p>
+      <w:pPr>
+        <w:pStyle w:val="COD"/>
+      </w:pPr>
+      <w:r>
+        <w:t xml:space="preserve">   }</w:t>
+      </w:r>
+    </w:p>
+    <w:p>
+      <w:pPr>
+        <w:pStyle w:val="COD"/>
+      </w:pPr>
+    </w:p>
+    <w:p>
+      <w:pPr>
+        <w:pStyle w:val="COD"/>
+      </w:pPr>
+      <w:r>
+        <w:t xml:space="preserve">r = </w:t>
+      </w:r>
+      <w:proofErr w:type="spellStart"/>
+      <w:r>
+        <w:t>requests.get</w:t>
+      </w:r>
+      <w:proofErr w:type="spellEnd"/>
+      <w:r>
+        <w:t xml:space="preserve">('https://cat-fact.herokuapp.com/facts/random', </w:t>
+      </w:r>
+      <w:proofErr w:type="spellStart"/>
+      <w:r>
+        <w:t>params</w:t>
+      </w:r>
+      <w:proofErr w:type="spellEnd"/>
+      <w:r>
+        <w:t>)</w:t>
+      </w:r>
+    </w:p>
+    <w:p>
+      <w:pPr>
+        <w:pStyle w:val="COD"/>
+      </w:pPr>
+    </w:p>
+    <w:p>
+      <w:pPr>
+        <w:pStyle w:val="COD"/>
+      </w:pPr>
+      <w:proofErr w:type="spellStart"/>
+      <w:r>
+        <w:t>try</w:t>
+      </w:r>
+      <w:proofErr w:type="spellEnd"/>
+      <w:r>
+        <w:t>:</w:t>
+      </w:r>
+    </w:p>
+    <w:p>
+      <w:pPr>
+        <w:pStyle w:val="COD"/>
+      </w:pPr>
+      <w:r>
+        <w:t xml:space="preserve">   </w:t>
+      </w:r>
+      <w:proofErr w:type="spellStart"/>
+      <w:r>
+        <w:t>content</w:t>
+      </w:r>
+      <w:proofErr w:type="spellEnd"/>
+      <w:r>
+        <w:t xml:space="preserve"> = </w:t>
+      </w:r>
+      <w:proofErr w:type="spellStart"/>
+      <w:r>
+        <w:t>r.json</w:t>
+      </w:r>
+      <w:proofErr w:type="spellEnd"/>
+      <w:r>
+        <w:t>()</w:t>
+      </w:r>
+    </w:p>
+    <w:p>
+      <w:pPr>
+        <w:pStyle w:val="COD"/>
+      </w:pPr>
+      <w:proofErr w:type="spellStart"/>
+      <w:r>
+        <w:t>except</w:t>
+      </w:r>
+      <w:proofErr w:type="spellEnd"/>
+      <w:r>
+        <w:t xml:space="preserve"> </w:t>
+      </w:r>
+      <w:proofErr w:type="spellStart"/>
+      <w:r>
+        <w:t>json.decoder.JSONDecodeError</w:t>
+      </w:r>
+      <w:proofErr w:type="spellEnd"/>
+      <w:r>
+        <w:t>:</w:t>
+      </w:r>
+    </w:p>
+    <w:p>
+      <w:pPr>
+        <w:pStyle w:val="COD"/>
+      </w:pPr>
+      <w:r>
+        <w:lastRenderedPageBreak/>
+        <w:t xml:space="preserve">   </w:t>
+      </w:r>
+      <w:proofErr w:type="spellStart"/>
+      <w:r>
+        <w:t>print</w:t>
+      </w:r>
+      <w:proofErr w:type="spellEnd"/>
+      <w:r>
+        <w:t>("Niepoprawny format")</w:t>
+      </w:r>
+    </w:p>
+    <w:p>
+      <w:pPr>
+        <w:pStyle w:val="COD"/>
+      </w:pPr>
+      <w:proofErr w:type="spellStart"/>
+      <w:r>
+        <w:t>else</w:t>
+      </w:r>
+      <w:proofErr w:type="spellEnd"/>
+      <w:r>
+        <w:t>:</w:t>
+      </w:r>
+    </w:p>
+    <w:p>
+      <w:pPr>
+        <w:pStyle w:val="COD"/>
+      </w:pPr>
+      <w:r>
+        <w:t xml:space="preserve">   for </w:t>
+      </w:r>
+      <w:proofErr w:type="spellStart"/>
+      <w:r>
+        <w:t>cat</w:t>
+      </w:r>
+      <w:proofErr w:type="spellEnd"/>
+      <w:r>
+        <w:t xml:space="preserve"> in </w:t>
+      </w:r>
+      <w:proofErr w:type="spellStart"/>
+      <w:r>
+        <w:t>content</w:t>
+      </w:r>
+      <w:proofErr w:type="spellEnd"/>
+      <w:r>
+        <w:t>:</w:t>
+      </w:r>
+    </w:p>
+    <w:p>
+      <w:pPr>
+        <w:pStyle w:val="COD"/>
+      </w:pPr>
+      <w:r>
+        <w:t xml:space="preserve">       </w:t>
+      </w:r>
+      <w:proofErr w:type="spellStart"/>
+      <w:r>
+        <w:t>print</w:t>
+      </w:r>
+      <w:proofErr w:type="spellEnd"/>
+      <w:r>
+        <w:t>(</w:t>
+      </w:r>
+      <w:proofErr w:type="spellStart"/>
+      <w:r>
+        <w:t>cat</w:t>
+      </w:r>
+      <w:proofErr w:type="spellEnd"/>
+      <w:r>
+        <w:t>["</w:t>
+      </w:r>
+      <w:proofErr w:type="spellStart"/>
+      <w:r>
+        <w:t>text</w:t>
+      </w:r>
+      <w:proofErr w:type="spellEnd"/>
+      <w:r>
+        <w:t>"])</w:t>
+      </w:r>
+    </w:p>
+    <w:p>
+      <w:r>
+        <w:t xml:space="preserve">Możesz również zmienić typ zwierzęcia tzw. </w:t>
+      </w:r>
+      <w:proofErr w:type="spellStart"/>
+      <w:r>
+        <w:t>animal_type</w:t>
+      </w:r>
+      <w:proofErr w:type="spellEnd"/>
+      <w:r>
+        <w:t>, ustawiamy go w parametrach:</w:t>
+      </w:r>
+    </w:p>
+    <w:p>
+      <w:pPr>
+        <w:pStyle w:val="COD"/>
+      </w:pPr>
+      <w:r>
+        <w:t xml:space="preserve">  </w:t>
+      </w:r>
+      <w:proofErr w:type="spellStart"/>
+      <w:r>
+        <w:t>params</w:t>
+      </w:r>
+      <w:proofErr w:type="spellEnd"/>
+      <w:r>
+        <w:t xml:space="preserve"> = {</w:t>
+      </w:r>
+    </w:p>
+    <w:p>
+      <w:pPr>
+        <w:pStyle w:val="COD"/>
+      </w:pPr>
+      <w:r>
+        <w:t xml:space="preserve">           "</w:t>
+      </w:r>
+      <w:proofErr w:type="spellStart"/>
+      <w:r>
+        <w:t>amount</w:t>
+      </w:r>
+      <w:proofErr w:type="spellEnd"/>
+      <w:r>
+        <w:t>": 10</w:t>
+      </w:r>
+    </w:p>
+    <w:p>
+      <w:pPr>
+        <w:pStyle w:val="COD"/>
+      </w:pPr>
+      <w:r>
+        <w:t xml:space="preserve">           "</w:t>
+      </w:r>
+      <w:proofErr w:type="spellStart"/>
+      <w:r>
+        <w:t>animal_type</w:t>
+      </w:r>
+      <w:proofErr w:type="spellEnd"/>
+      <w:r>
+        <w:t>": "dog"</w:t>
+      </w:r>
+    </w:p>
+    <w:p>
+      <w:pPr>
+        <w:pStyle w:val="COD"/>
+      </w:pPr>
+      <w:r>
+        <w:t xml:space="preserve">     }</w:t>
+      </w:r>
+    </w:p>
+    <w:p>
+      <w:r>
+        <w:t xml:space="preserve">w przeglądarce piszemy : </w:t>
+      </w:r>
+    </w:p>
+    <w:p>
+      <w:hyperlink r:id="rId9" w:history="1">
+        <w:r>
+          <w:rPr>
+            <w:rStyle w:val="Hipercze"/>
+          </w:rPr>
+          <w:t>https://cat-fact.herokuapp.com/facts/random?amount=10&amp;animal_type=dog</w:t>
+        </w:r>
+      </w:hyperlink>
+    </w:p>
+    <w:p>
+      <w:r>
+        <w:t>Po otwarciu tego linku w przeglądarce wyświetli się nam 10 faktów losowych o psach.</w:t>
+      </w:r>
+    </w:p>
+    <w:p>
+      <w:r>
+        <w:t xml:space="preserve">Korzystając z </w:t>
+      </w:r>
+      <w:proofErr w:type="spellStart"/>
+      <w:r>
+        <w:t>RandomCat</w:t>
+      </w:r>
+      <w:proofErr w:type="spellEnd"/>
+      <w:r>
+        <w:t xml:space="preserve"> możesz wyszukać losowe obrazki kotów:</w:t>
+      </w:r>
+    </w:p>
+    <w:p>
+      <w:hyperlink r:id="rId10" w:history="1">
+        <w:r>
+          <w:rPr>
+            <w:rStyle w:val="Hipercze"/>
+          </w:rPr>
+          <w:t>https://aws.random.cat/meow</w:t>
+        </w:r>
+      </w:hyperlink>
     </w:p>
     <w:p/>
     <w:p/>
@@ -16012,6 +16636,7 @@
     <w:p/>
     <w:p/>
     <w:p/>
+    <w:p/>
     <w:p>
       <w:r>
         <w:t xml:space="preserve">    </w:t>
@@ -16109,7 +16734,6 @@
         <w:spacing w:after="0"/>
       </w:pPr>
       <w:r>
-        <w:lastRenderedPageBreak/>
         <w:t xml:space="preserve"> </w:t>
       </w:r>
     </w:p>

</xml_diff>

<commit_message>
Send , Visual Studio Code
metoda send - wysyłanie wartości do generatora
</commit_message>
<xml_diff>
--- a/Podstawy Pythona/Notes.docx
+++ b/Podstawy Pythona/Notes.docx
@@ -18045,6 +18045,814 @@
         <w:t xml:space="preserve">), aby zasugerować, że wartość ta nie została użyta wewnątrz pętli. </w:t>
       </w:r>
     </w:p>
+    <w:p>
+      <w:pPr>
+        <w:pStyle w:val="Nagwek2"/>
+      </w:pPr>
+      <w:r>
+        <w:lastRenderedPageBreak/>
+        <w:t xml:space="preserve">112. metoda </w:t>
+      </w:r>
+      <w:proofErr w:type="spellStart"/>
+      <w:r>
+        <w:t>send</w:t>
+      </w:r>
+      <w:proofErr w:type="spellEnd"/>
+      <w:r>
+        <w:t xml:space="preserve"> - wysyłanie wartości do generatora</w:t>
+      </w:r>
+    </w:p>
+    <w:p>
+      <w:r>
+        <w:t xml:space="preserve">W poprzedniej lekcji napisałeś generator, który pozwalał pomnożyć liczby przez siebie, zaczynając od zera - na tym przykładzie poznasz jak działa metoda </w:t>
+      </w:r>
+      <w:proofErr w:type="spellStart"/>
+      <w:r>
+        <w:t>send</w:t>
+      </w:r>
+      <w:proofErr w:type="spellEnd"/>
+      <w:r>
+        <w:t>.</w:t>
+      </w:r>
+    </w:p>
+    <w:p>
+      <w:pPr>
+        <w:pStyle w:val="COD"/>
+      </w:pPr>
+      <w:r>
+        <w:t xml:space="preserve">def </w:t>
+      </w:r>
+      <w:proofErr w:type="spellStart"/>
+      <w:r>
+        <w:t>number_multiplied_by_itself_generator</w:t>
+      </w:r>
+      <w:proofErr w:type="spellEnd"/>
+      <w:r>
+        <w:t>():</w:t>
+      </w:r>
+    </w:p>
+    <w:p>
+      <w:pPr>
+        <w:pStyle w:val="COD"/>
+      </w:pPr>
+      <w:r>
+        <w:t xml:space="preserve">      </w:t>
+      </w:r>
+      <w:proofErr w:type="spellStart"/>
+      <w:r>
+        <w:t>number</w:t>
+      </w:r>
+      <w:proofErr w:type="spellEnd"/>
+      <w:r>
+        <w:t xml:space="preserve"> = 0</w:t>
+      </w:r>
+    </w:p>
+    <w:p>
+      <w:pPr>
+        <w:pStyle w:val="COD"/>
+      </w:pPr>
+      <w:r>
+        <w:t xml:space="preserve">      </w:t>
+      </w:r>
+      <w:proofErr w:type="spellStart"/>
+      <w:r>
+        <w:t>while</w:t>
+      </w:r>
+      <w:proofErr w:type="spellEnd"/>
+      <w:r>
+        <w:t xml:space="preserve"> True:</w:t>
+      </w:r>
+    </w:p>
+    <w:p>
+      <w:pPr>
+        <w:pStyle w:val="COD"/>
+      </w:pPr>
+      <w:r>
+        <w:t xml:space="preserve">            </w:t>
+      </w:r>
+      <w:proofErr w:type="spellStart"/>
+      <w:r>
+        <w:t>print</w:t>
+      </w:r>
+      <w:proofErr w:type="spellEnd"/>
+      <w:r>
+        <w:t xml:space="preserve">(“start </w:t>
+      </w:r>
+      <w:proofErr w:type="spellStart"/>
+      <w:r>
+        <w:t>number</w:t>
+      </w:r>
+      <w:proofErr w:type="spellEnd"/>
+      <w:r>
+        <w:t>”,</w:t>
+      </w:r>
+      <w:proofErr w:type="spellStart"/>
+      <w:r>
+        <w:t>number</w:t>
+      </w:r>
+      <w:proofErr w:type="spellEnd"/>
+      <w:r>
+        <w:t>)</w:t>
+      </w:r>
+    </w:p>
+    <w:p>
+      <w:pPr>
+        <w:pStyle w:val="COD"/>
+      </w:pPr>
+      <w:r>
+        <w:t xml:space="preserve">            </w:t>
+      </w:r>
+      <w:proofErr w:type="spellStart"/>
+      <w:r>
+        <w:t>number</w:t>
+      </w:r>
+      <w:proofErr w:type="spellEnd"/>
+      <w:r>
+        <w:t xml:space="preserve"> = </w:t>
+      </w:r>
+      <w:proofErr w:type="spellStart"/>
+      <w:r>
+        <w:t>number</w:t>
+      </w:r>
+      <w:proofErr w:type="spellEnd"/>
+      <w:r>
+        <w:t xml:space="preserve"> + 1</w:t>
+      </w:r>
+    </w:p>
+    <w:p>
+      <w:pPr>
+        <w:pStyle w:val="COD"/>
+      </w:pPr>
+      <w:r>
+        <w:t xml:space="preserve">            </w:t>
+      </w:r>
+      <w:proofErr w:type="spellStart"/>
+      <w:r>
+        <w:t>yield</w:t>
+      </w:r>
+      <w:proofErr w:type="spellEnd"/>
+      <w:r>
+        <w:t xml:space="preserve"> number * </w:t>
+      </w:r>
+      <w:proofErr w:type="spellStart"/>
+      <w:r>
+        <w:t>number</w:t>
+      </w:r>
+      <w:proofErr w:type="spellEnd"/>
+    </w:p>
+    <w:p>
+      <w:pPr>
+        <w:pStyle w:val="COD"/>
+      </w:pPr>
+      <w:r>
+        <w:t xml:space="preserve">            </w:t>
+      </w:r>
+      <w:proofErr w:type="spellStart"/>
+      <w:r>
+        <w:t>print</w:t>
+      </w:r>
+      <w:proofErr w:type="spellEnd"/>
+      <w:r>
+        <w:t xml:space="preserve">(“po </w:t>
+      </w:r>
+      <w:proofErr w:type="spellStart"/>
+      <w:r>
+        <w:t>yield</w:t>
+      </w:r>
+      <w:proofErr w:type="spellEnd"/>
+      <w:r>
+        <w:t xml:space="preserve"> </w:t>
+      </w:r>
+      <w:proofErr w:type="spellStart"/>
+      <w:r>
+        <w:t>number</w:t>
+      </w:r>
+      <w:proofErr w:type="spellEnd"/>
+      <w:r>
+        <w:t>”,</w:t>
+      </w:r>
+      <w:proofErr w:type="spellStart"/>
+      <w:r>
+        <w:t>number</w:t>
+      </w:r>
+      <w:proofErr w:type="spellEnd"/>
+      <w:r>
+        <w:t>)</w:t>
+      </w:r>
+    </w:p>
+    <w:p>
+      <w:pPr>
+        <w:pStyle w:val="COD"/>
+      </w:pPr>
+      <w:proofErr w:type="spellStart"/>
+      <w:r>
+        <w:t>generatedNumbers</w:t>
+      </w:r>
+      <w:proofErr w:type="spellEnd"/>
+      <w:r>
+        <w:t xml:space="preserve"> = []</w:t>
+      </w:r>
+    </w:p>
+    <w:p>
+      <w:pPr>
+        <w:pStyle w:val="COD"/>
+      </w:pPr>
+      <w:proofErr w:type="spellStart"/>
+      <w:r>
+        <w:t>numberGenerator</w:t>
+      </w:r>
+      <w:proofErr w:type="spellEnd"/>
+      <w:r>
+        <w:t xml:space="preserve"> = </w:t>
+      </w:r>
+      <w:proofErr w:type="spellStart"/>
+      <w:r>
+        <w:t>number_multiplied_by_itself_generator</w:t>
+      </w:r>
+      <w:proofErr w:type="spellEnd"/>
+      <w:r>
+        <w:t>()</w:t>
+      </w:r>
+    </w:p>
+    <w:p>
+      <w:r>
+        <w:t xml:space="preserve">Po uruchomieniu kodu, mamy zarezerwowany obiekt </w:t>
+      </w:r>
+      <w:proofErr w:type="spellStart"/>
+      <w:r>
+        <w:t>numberGenerator</w:t>
+      </w:r>
+      <w:proofErr w:type="spellEnd"/>
+    </w:p>
+    <w:p>
+      <w:r>
+        <w:t xml:space="preserve">Co zachodzi w </w:t>
+      </w:r>
+      <w:proofErr w:type="spellStart"/>
+      <w:r>
+        <w:t>yield</w:t>
+      </w:r>
+      <w:proofErr w:type="spellEnd"/>
+      <w:r>
+        <w:t xml:space="preserve"> ?</w:t>
+      </w:r>
+    </w:p>
+    <w:p>
+      <w:r>
+        <w:t xml:space="preserve">W miejscu w którym mamy </w:t>
+      </w:r>
+      <w:proofErr w:type="spellStart"/>
+      <w:r>
+        <w:t>yield</w:t>
+      </w:r>
+      <w:proofErr w:type="spellEnd"/>
+      <w:r>
+        <w:t xml:space="preserve"> </w:t>
+      </w:r>
+      <w:proofErr w:type="spellStart"/>
+      <w:r>
+        <w:t>number</w:t>
+      </w:r>
+      <w:proofErr w:type="spellEnd"/>
+      <w:r>
+        <w:t>*</w:t>
+      </w:r>
+      <w:proofErr w:type="spellStart"/>
+      <w:r>
+        <w:t>number</w:t>
+      </w:r>
+      <w:proofErr w:type="spellEnd"/>
+      <w:r>
+        <w:t xml:space="preserve"> - po wywołaniu </w:t>
+      </w:r>
+      <w:proofErr w:type="spellStart"/>
+      <w:r>
+        <w:t>next`a</w:t>
+      </w:r>
+      <w:proofErr w:type="spellEnd"/>
+      <w:r>
+        <w:t>:</w:t>
+      </w:r>
+    </w:p>
+    <w:p>
+      <w:r>
+        <w:t xml:space="preserve">za pierwszym razem: </w:t>
+      </w:r>
+    </w:p>
+    <w:p>
+      <w:pPr>
+        <w:pStyle w:val="COD"/>
+      </w:pPr>
+      <w:r>
+        <w:t xml:space="preserve">            </w:t>
+      </w:r>
+      <w:proofErr w:type="spellStart"/>
+      <w:r>
+        <w:t>next</w:t>
+      </w:r>
+      <w:proofErr w:type="spellEnd"/>
+      <w:r>
+        <w:t>(</w:t>
+      </w:r>
+      <w:proofErr w:type="spellStart"/>
+      <w:r>
+        <w:t>numberGenerator</w:t>
+      </w:r>
+      <w:proofErr w:type="spellEnd"/>
+      <w:r>
+        <w:t>)   --&gt;  wynik to 1</w:t>
+      </w:r>
+    </w:p>
+    <w:p>
+      <w:r>
+        <w:t xml:space="preserve">w kolejnym wywołaniu </w:t>
+      </w:r>
+    </w:p>
+    <w:p>
+      <w:pPr>
+        <w:pStyle w:val="COD"/>
+      </w:pPr>
+      <w:r>
+        <w:t xml:space="preserve">                        </w:t>
+      </w:r>
+      <w:proofErr w:type="spellStart"/>
+      <w:r>
+        <w:t>next</w:t>
+      </w:r>
+      <w:proofErr w:type="spellEnd"/>
+      <w:r>
+        <w:t>(</w:t>
+      </w:r>
+      <w:proofErr w:type="spellStart"/>
+      <w:r>
+        <w:t>numberGenerator</w:t>
+      </w:r>
+      <w:proofErr w:type="spellEnd"/>
+      <w:r>
+        <w:t>)  --&gt; wynik to 4</w:t>
+      </w:r>
+    </w:p>
+    <w:p>
+      <w:pPr>
+        <w:pStyle w:val="COD"/>
+      </w:pPr>
+      <w:r>
+        <w:t xml:space="preserve">Gdy powrócisz do </w:t>
+      </w:r>
+      <w:proofErr w:type="spellStart"/>
+      <w:r>
+        <w:t>yield</w:t>
+      </w:r>
+      <w:proofErr w:type="spellEnd"/>
+      <w:r>
+        <w:t xml:space="preserve"> </w:t>
+      </w:r>
+      <w:proofErr w:type="spellStart"/>
+      <w:r>
+        <w:t>number</w:t>
+      </w:r>
+      <w:proofErr w:type="spellEnd"/>
+      <w:r>
+        <w:t>*</w:t>
+      </w:r>
+      <w:proofErr w:type="spellStart"/>
+      <w:r>
+        <w:t>number</w:t>
+      </w:r>
+      <w:proofErr w:type="spellEnd"/>
+      <w:r>
+        <w:t xml:space="preserve"> i utworzysz nową zmienną </w:t>
+      </w:r>
+      <w:proofErr w:type="spellStart"/>
+      <w:r>
+        <w:t>sample</w:t>
+      </w:r>
+      <w:proofErr w:type="spellEnd"/>
+    </w:p>
+    <w:p>
+      <w:pPr>
+        <w:pStyle w:val="COD"/>
+      </w:pPr>
+      <w:r>
+        <w:t xml:space="preserve">     </w:t>
+      </w:r>
+      <w:proofErr w:type="spellStart"/>
+      <w:r>
+        <w:t>sample</w:t>
+      </w:r>
+      <w:proofErr w:type="spellEnd"/>
+      <w:r>
+        <w:t xml:space="preserve"> = </w:t>
+      </w:r>
+      <w:proofErr w:type="spellStart"/>
+      <w:r>
+        <w:t>yield</w:t>
+      </w:r>
+      <w:proofErr w:type="spellEnd"/>
+      <w:r>
+        <w:t xml:space="preserve"> </w:t>
+      </w:r>
+      <w:proofErr w:type="spellStart"/>
+      <w:r>
+        <w:t>number</w:t>
+      </w:r>
+      <w:proofErr w:type="spellEnd"/>
+      <w:r>
+        <w:t>*</w:t>
+      </w:r>
+      <w:proofErr w:type="spellStart"/>
+      <w:r>
+        <w:t>number</w:t>
+      </w:r>
+      <w:proofErr w:type="spellEnd"/>
+      <w:r>
+        <w:t xml:space="preserve"> </w:t>
+      </w:r>
+    </w:p>
+    <w:p>
+      <w:pPr>
+        <w:pStyle w:val="COD"/>
+      </w:pPr>
+      <w:r>
+        <w:t xml:space="preserve">     </w:t>
+      </w:r>
+      <w:proofErr w:type="spellStart"/>
+      <w:r>
+        <w:t>next</w:t>
+      </w:r>
+      <w:proofErr w:type="spellEnd"/>
+      <w:r>
+        <w:t>(</w:t>
+      </w:r>
+      <w:proofErr w:type="spellStart"/>
+      <w:r>
+        <w:t>numberGenerator</w:t>
+      </w:r>
+      <w:proofErr w:type="spellEnd"/>
+      <w:r>
+        <w:t>) --&gt; pierwsze wywołanie wynik 1</w:t>
+      </w:r>
+    </w:p>
+    <w:p>
+      <w:pPr>
+        <w:pStyle w:val="COD"/>
+      </w:pPr>
+      <w:r>
+        <w:t xml:space="preserve">          </w:t>
+      </w:r>
+      <w:proofErr w:type="spellStart"/>
+      <w:r>
+        <w:t>next</w:t>
+      </w:r>
+      <w:proofErr w:type="spellEnd"/>
+      <w:r>
+        <w:t>(</w:t>
+      </w:r>
+      <w:proofErr w:type="spellStart"/>
+      <w:r>
+        <w:t>numberGenerator</w:t>
+      </w:r>
+      <w:proofErr w:type="spellEnd"/>
+      <w:r>
+        <w:t xml:space="preserve">) --&gt; </w:t>
+      </w:r>
+      <w:proofErr w:type="spellStart"/>
+      <w:r>
+        <w:t>sample</w:t>
+      </w:r>
+      <w:proofErr w:type="spellEnd"/>
+      <w:r>
+        <w:t xml:space="preserve"> == </w:t>
+      </w:r>
+      <w:proofErr w:type="spellStart"/>
+      <w:r>
+        <w:t>None</w:t>
+      </w:r>
+      <w:proofErr w:type="spellEnd"/>
+    </w:p>
+    <w:p>
+      <w:r>
+        <w:t xml:space="preserve">Aby powrócić do generatora i przypisać mu inną wartość niż </w:t>
+      </w:r>
+      <w:proofErr w:type="spellStart"/>
+      <w:r>
+        <w:t>None</w:t>
+      </w:r>
+      <w:proofErr w:type="spellEnd"/>
+      <w:r>
+        <w:t xml:space="preserve">, użyjemy do tego metody </w:t>
+      </w:r>
+      <w:proofErr w:type="spellStart"/>
+      <w:r>
+        <w:t>send</w:t>
+      </w:r>
+      <w:proofErr w:type="spellEnd"/>
+      <w:r>
+        <w:t>(</w:t>
+      </w:r>
+      <w:proofErr w:type="spellStart"/>
+      <w:r>
+        <w:t>z.ang</w:t>
+      </w:r>
+      <w:proofErr w:type="spellEnd"/>
+      <w:r>
+        <w:t xml:space="preserve"> - wysłać). Dzięki tej metodzie jesteś w stanie wysłać konkretną wartość np.40</w:t>
+      </w:r>
+    </w:p>
+    <w:p>
+      <w:pPr>
+        <w:pStyle w:val="COD"/>
+      </w:pPr>
+      <w:proofErr w:type="spellStart"/>
+      <w:r>
+        <w:t>numberGenerator.send</w:t>
+      </w:r>
+      <w:proofErr w:type="spellEnd"/>
+      <w:r>
+        <w:t xml:space="preserve">(40)  </w:t>
+      </w:r>
+    </w:p>
+    <w:p>
+      <w:pPr>
+        <w:pStyle w:val="COD"/>
+      </w:pPr>
+      <w:proofErr w:type="spellStart"/>
+      <w:r>
+        <w:t>sample</w:t>
+      </w:r>
+      <w:proofErr w:type="spellEnd"/>
+      <w:r>
+        <w:t xml:space="preserve"> = 40   #przypisujesz </w:t>
+      </w:r>
+      <w:proofErr w:type="spellStart"/>
+      <w:r>
+        <w:t>sample</w:t>
+      </w:r>
+      <w:proofErr w:type="spellEnd"/>
+      <w:r>
+        <w:t xml:space="preserve"> wartość 40</w:t>
+      </w:r>
+    </w:p>
+    <w:p>
+      <w:proofErr w:type="spellStart"/>
+      <w:r>
+        <w:t>Sample</w:t>
+      </w:r>
+      <w:proofErr w:type="spellEnd"/>
+      <w:r>
+        <w:t xml:space="preserve"> nie możesz wykorzystać do zwrotu, czyli do miejsca w którym wywołasz </w:t>
+      </w:r>
+      <w:proofErr w:type="spellStart"/>
+      <w:r>
+        <w:t>send</w:t>
+      </w:r>
+      <w:proofErr w:type="spellEnd"/>
+      <w:r>
+        <w:t>.</w:t>
+      </w:r>
+    </w:p>
+    <w:p>
+      <w:r>
+        <w:t xml:space="preserve">Zmień tymczasową zmienną jaką jest </w:t>
+      </w:r>
+      <w:proofErr w:type="spellStart"/>
+      <w:r>
+        <w:t>sample</w:t>
+      </w:r>
+      <w:proofErr w:type="spellEnd"/>
+      <w:r>
+        <w:t>.</w:t>
+      </w:r>
+    </w:p>
+    <w:p>
+      <w:pPr>
+        <w:pStyle w:val="COD"/>
+      </w:pPr>
+      <w:r>
+        <w:t xml:space="preserve">   </w:t>
+      </w:r>
+      <w:proofErr w:type="spellStart"/>
+      <w:r>
+        <w:t>number</w:t>
+      </w:r>
+      <w:proofErr w:type="spellEnd"/>
+      <w:r>
+        <w:t xml:space="preserve"> = </w:t>
+      </w:r>
+      <w:proofErr w:type="spellStart"/>
+      <w:r>
+        <w:t>yield</w:t>
+      </w:r>
+      <w:proofErr w:type="spellEnd"/>
+      <w:r>
+        <w:t xml:space="preserve"> </w:t>
+      </w:r>
+      <w:proofErr w:type="spellStart"/>
+      <w:r>
+        <w:t>number</w:t>
+      </w:r>
+      <w:proofErr w:type="spellEnd"/>
+      <w:r>
+        <w:t xml:space="preserve"> * </w:t>
+      </w:r>
+      <w:proofErr w:type="spellStart"/>
+      <w:r>
+        <w:t>number</w:t>
+      </w:r>
+      <w:proofErr w:type="spellEnd"/>
+    </w:p>
+    <w:p>
+      <w:r>
+        <w:t xml:space="preserve"> oraz wypisz </w:t>
+      </w:r>
+    </w:p>
+    <w:p>
+      <w:pPr>
+        <w:pStyle w:val="COD"/>
+      </w:pPr>
+      <w:r>
+        <w:t xml:space="preserve">   </w:t>
+      </w:r>
+      <w:proofErr w:type="spellStart"/>
+      <w:r>
+        <w:t>next</w:t>
+      </w:r>
+      <w:proofErr w:type="spellEnd"/>
+      <w:r>
+        <w:t>(</w:t>
+      </w:r>
+      <w:proofErr w:type="spellStart"/>
+      <w:r>
+        <w:t>numberGenerator</w:t>
+      </w:r>
+      <w:proofErr w:type="spellEnd"/>
+      <w:r>
+        <w:t xml:space="preserve">) </w:t>
+      </w:r>
+    </w:p>
+    <w:p>
+      <w:r>
+        <w:t xml:space="preserve">a następnie wyślij do </w:t>
+      </w:r>
+      <w:proofErr w:type="spellStart"/>
+      <w:r>
+        <w:t>numberGenerator</w:t>
+      </w:r>
+      <w:proofErr w:type="spellEnd"/>
+      <w:r>
+        <w:t xml:space="preserve"> wartość 20 </w:t>
+      </w:r>
+    </w:p>
+    <w:p>
+      <w:pPr>
+        <w:pStyle w:val="COD"/>
+      </w:pPr>
+      <w:r>
+        <w:t xml:space="preserve">   </w:t>
+      </w:r>
+      <w:proofErr w:type="spellStart"/>
+      <w:r>
+        <w:t>numberGenerator.send</w:t>
+      </w:r>
+      <w:proofErr w:type="spellEnd"/>
+      <w:r>
+        <w:t>(20)</w:t>
+      </w:r>
+    </w:p>
+    <w:p>
+      <w:r>
+        <w:t xml:space="preserve">przemnożyło przez siebie 21 * 21       #ponieważ dodawaliśmy 1 do </w:t>
+      </w:r>
+      <w:proofErr w:type="spellStart"/>
+      <w:r>
+        <w:t>number</w:t>
+      </w:r>
+      <w:proofErr w:type="spellEnd"/>
+      <w:r>
+        <w:t xml:space="preserve"> </w:t>
+      </w:r>
+    </w:p>
+    <w:p>
+      <w:r>
+        <w:t>PODSUMOWANIE</w:t>
+      </w:r>
+    </w:p>
+    <w:p>
+      <w:r>
+        <w:t xml:space="preserve">Metoda </w:t>
+      </w:r>
+      <w:proofErr w:type="spellStart"/>
+      <w:r>
+        <w:t>send</w:t>
+      </w:r>
+      <w:proofErr w:type="spellEnd"/>
+      <w:r>
+        <w:t xml:space="preserve"> - możesz wywołać na generatorze, pozwala ona wysłać do generatora wartości.</w:t>
+      </w:r>
+    </w:p>
+    <w:p>
+      <w:r>
+        <w:lastRenderedPageBreak/>
+        <w:t>Generator - pozwala generować liczby dokładnie od momentu na którym skończyliśmy funkcje. Generujemy dane na bieżąco.</w:t>
+      </w:r>
+    </w:p>
+    <w:p>
+      <w:r>
+        <w:t xml:space="preserve">Aby wysłać wartości należy rozpocząć generator. Możemy wystartować na dwa sposoby, wypisując: </w:t>
+      </w:r>
+    </w:p>
+    <w:p>
+      <w:proofErr w:type="spellStart"/>
+      <w:r>
+        <w:t>next</w:t>
+      </w:r>
+      <w:proofErr w:type="spellEnd"/>
+      <w:r>
+        <w:t>(</w:t>
+      </w:r>
+      <w:proofErr w:type="spellStart"/>
+      <w:r>
+        <w:t>numberGenerator</w:t>
+      </w:r>
+      <w:proofErr w:type="spellEnd"/>
+      <w:r>
+        <w:t xml:space="preserve">)                </w:t>
+      </w:r>
+    </w:p>
+    <w:p>
+      <w:r>
+        <w:t>lub</w:t>
+      </w:r>
+    </w:p>
+    <w:p>
+      <w:proofErr w:type="spellStart"/>
+      <w:r>
+        <w:t>numberGenerator.send</w:t>
+      </w:r>
+      <w:proofErr w:type="spellEnd"/>
+      <w:r>
+        <w:t>(</w:t>
+      </w:r>
+      <w:proofErr w:type="spellStart"/>
+      <w:r>
+        <w:t>None</w:t>
+      </w:r>
+      <w:proofErr w:type="spellEnd"/>
+      <w:r>
+        <w:t>)</w:t>
+      </w:r>
+    </w:p>
+    <w:p>
+      <w:r>
+        <w:t xml:space="preserve">Dopiero od tego momentu możemy wysyłać wartości. </w:t>
+      </w:r>
+    </w:p>
+    <w:p/>
+    <w:p>
+      <w:pPr>
+        <w:pStyle w:val="Nagwek1"/>
+      </w:pPr>
+      <w:r>
+        <w:t xml:space="preserve">Visual </w:t>
+      </w:r>
+      <w:proofErr w:type="spellStart"/>
+      <w:r>
+        <w:t>Code</w:t>
+      </w:r>
+      <w:proofErr w:type="spellEnd"/>
+      <w:r>
+        <w:t xml:space="preserve"> – Instalacja i ustawienia </w:t>
+      </w:r>
+    </w:p>
+    <w:p>
+      <w:pPr>
+        <w:pStyle w:val="Nagwek2"/>
+      </w:pPr>
+      <w:r>
+        <w:t xml:space="preserve">113. Czym jest </w:t>
+      </w:r>
+      <w:r>
+        <w:rPr>
+          <w:rStyle w:val="Nagwek2Znak"/>
+        </w:rPr>
+        <w:t>Visual</w:t>
+      </w:r>
+      <w:r>
+        <w:t xml:space="preserve"> Studio </w:t>
+      </w:r>
+      <w:proofErr w:type="spellStart"/>
+      <w:r>
+        <w:t>Code</w:t>
+      </w:r>
+      <w:proofErr w:type="spellEnd"/>
+      <w:r>
+        <w:t>? Pobranie i instalacja</w:t>
+      </w:r>
+    </w:p>
+    <w:p/>
+    <w:p/>
+    <w:p/>
+    <w:p/>
     <w:p/>
     <w:sectPr>
       <w:pgSz w:w="11906" w:h="16838"/>
@@ -21976,7 +22784,6 @@
     <w:next w:val="Normalny"/>
     <w:link w:val="Nagwek3Znak"/>
     <w:uiPriority w:val="9"/>
-    <w:semiHidden/>
     <w:unhideWhenUsed/>
     <w:qFormat/>
     <w:rsid w:val="00EE2596"/>
@@ -22215,7 +23022,6 @@
     <w:basedOn w:val="Domylnaczcionkaakapitu"/>
     <w:link w:val="Nagwek3"/>
     <w:uiPriority w:val="9"/>
-    <w:semiHidden/>
     <w:rsid w:val="00EE2596"/>
     <w:rPr>
       <w:rFonts w:asciiTheme="majorHAnsi" w:eastAsiaTheme="majorEastAsia" w:hAnsiTheme="majorHAnsi" w:cstheme="majorBidi"/>

</xml_diff>